<commit_message>
added future work in the report
</commit_message>
<xml_diff>
--- a/report.docx
+++ b/report.docx
@@ -1,6 +1,6 @@
 
 <file path=word/document.xml><?xml version="1.0" encoding="utf-8"?>
-<w:document xmlns:wpc="http://schemas.microsoft.com/office/word/2010/wordprocessingCanvas" xmlns:cx="http://schemas.microsoft.com/office/drawing/2014/chartex" xmlns:mc="http://schemas.openxmlformats.org/markup-compatibility/2006" xmlns:o="urn:schemas-microsoft-com:office:office" xmlns:r="http://schemas.openxmlformats.org/officeDocument/2006/relationships" xmlns:m="http://schemas.openxmlformats.org/officeDocument/2006/math" xmlns:v="urn:schemas-microsoft-com:vml" xmlns:wp14="http://schemas.microsoft.com/office/word/2010/wordprocessingDrawing" xmlns:wp="http://schemas.openxmlformats.org/drawingml/2006/wordprocessingDrawing" xmlns:w10="urn:schemas-microsoft-com:office:word" xmlns:w="http://schemas.openxmlformats.org/wordprocessingml/2006/main" xmlns:w14="http://schemas.microsoft.com/office/word/2010/wordml" xmlns:w15="http://schemas.microsoft.com/office/word/2012/wordml" xmlns:w16se="http://schemas.microsoft.com/office/word/2015/wordml/symex" xmlns:wpg="http://schemas.microsoft.com/office/word/2010/wordprocessingGroup" xmlns:wpi="http://schemas.microsoft.com/office/word/2010/wordprocessingInk" xmlns:wne="http://schemas.microsoft.com/office/word/2006/wordml" xmlns:wps="http://schemas.microsoft.com/office/word/2010/wordprocessingShape" mc:Ignorable="w14 w15 w16se wp14">
+<w:document xmlns:wpc="http://schemas.microsoft.com/office/word/2010/wordprocessingCanvas" xmlns:cx="http://schemas.microsoft.com/office/drawing/2014/chartex" xmlns:cx1="http://schemas.microsoft.com/office/drawing/2015/9/8/chartex" xmlns:cx2="http://schemas.microsoft.com/office/drawing/2015/10/21/chartex" xmlns:cx3="http://schemas.microsoft.com/office/drawing/2016/5/9/chartex" xmlns:cx4="http://schemas.microsoft.com/office/drawing/2016/5/10/chartex" xmlns:cx5="http://schemas.microsoft.com/office/drawing/2016/5/11/chartex" xmlns:cx6="http://schemas.microsoft.com/office/drawing/2016/5/12/chartex" xmlns:cx7="http://schemas.microsoft.com/office/drawing/2016/5/13/chartex" xmlns:cx8="http://schemas.microsoft.com/office/drawing/2016/5/14/chartex" xmlns:mc="http://schemas.openxmlformats.org/markup-compatibility/2006" xmlns:aink="http://schemas.microsoft.com/office/drawing/2016/ink" xmlns:am3d="http://schemas.microsoft.com/office/drawing/2017/model3d" xmlns:o="urn:schemas-microsoft-com:office:office" xmlns:r="http://schemas.openxmlformats.org/officeDocument/2006/relationships" xmlns:m="http://schemas.openxmlformats.org/officeDocument/2006/math" xmlns:v="urn:schemas-microsoft-com:vml" xmlns:wp14="http://schemas.microsoft.com/office/word/2010/wordprocessingDrawing" xmlns:wp="http://schemas.openxmlformats.org/drawingml/2006/wordprocessingDrawing" xmlns:w10="urn:schemas-microsoft-com:office:word" xmlns:w="http://schemas.openxmlformats.org/wordprocessingml/2006/main" xmlns:w14="http://schemas.microsoft.com/office/word/2010/wordml" xmlns:w15="http://schemas.microsoft.com/office/word/2012/wordml" xmlns:w16cid="http://schemas.microsoft.com/office/word/2016/wordml/cid" xmlns:w16se="http://schemas.microsoft.com/office/word/2015/wordml/symex" xmlns:wpg="http://schemas.microsoft.com/office/word/2010/wordprocessingGroup" xmlns:wpi="http://schemas.microsoft.com/office/word/2010/wordprocessingInk" xmlns:wne="http://schemas.microsoft.com/office/word/2006/wordml" xmlns:wps="http://schemas.microsoft.com/office/word/2010/wordprocessingShape" mc:Ignorable="w14 w15 w16se w16cid wp14">
   <w:body>
     <w:p>
       <w:pPr>
@@ -43,7 +43,7 @@
       <w:pPr>
         <w:jc w:val="center"/>
         <w:rPr>
-          <w:rFonts w:asciiTheme="minorBidi" w:hAnsiTheme="minorBidi" w:hint="cs"/>
+          <w:rFonts w:asciiTheme="minorBidi" w:hAnsiTheme="minorBidi"/>
           <w:b/>
           <w:bCs/>
           <w:sz w:val="24"/>
@@ -55,7 +55,7 @@
     <w:p>
       <w:pPr>
         <w:rPr>
-          <w:rFonts w:asciiTheme="minorBidi" w:hAnsiTheme="minorBidi" w:hint="cs"/>
+          <w:rFonts w:asciiTheme="minorBidi" w:hAnsiTheme="minorBidi"/>
           <w:b/>
           <w:bCs/>
           <w:sz w:val="24"/>
@@ -106,7 +106,6 @@
           <w:sz w:val="24"/>
           <w:szCs w:val="24"/>
           <w:u w:val="single"/>
-          <w:lang/>
         </w:rPr>
         <w:t>s</w:t>
       </w:r>
@@ -114,7 +113,7 @@
     <w:p>
       <w:pPr>
         <w:rPr>
-          <w:rFonts w:asciiTheme="minorBidi" w:hAnsiTheme="minorBidi" w:hint="cs"/>
+          <w:rFonts w:asciiTheme="minorBidi" w:hAnsiTheme="minorBidi"/>
           <w:b/>
           <w:bCs/>
           <w:sz w:val="24"/>
@@ -270,7 +269,7 @@
       <w:pPr>
         <w:jc w:val="center"/>
         <w:rPr>
-          <w:rFonts w:asciiTheme="minorBidi" w:hAnsiTheme="minorBidi" w:hint="cs"/>
+          <w:rFonts w:asciiTheme="minorBidi" w:hAnsiTheme="minorBidi"/>
           <w:b/>
           <w:bCs/>
           <w:sz w:val="24"/>
@@ -284,40 +283,20 @@
         <w:contextualSpacing/>
         <w:jc w:val="center"/>
         <w:rPr>
-          <w:rFonts w:asciiTheme="minorBidi" w:hAnsiTheme="minorBidi" w:hint="cs"/>
+          <w:rFonts w:asciiTheme="minorBidi" w:hAnsiTheme="minorBidi"/>
           <w:sz w:val="24"/>
           <w:szCs w:val="24"/>
           <w:rtl/>
         </w:rPr>
       </w:pPr>
-      <w:proofErr w:type="spellStart"/>
-      <w:r>
-        <w:rPr>
-          <w:rFonts w:asciiTheme="minorBidi" w:hAnsiTheme="minorBidi"/>
-          <w:sz w:val="24"/>
-          <w:szCs w:val="24"/>
-        </w:rPr>
-        <w:t>Vardit</w:t>
-      </w:r>
-      <w:proofErr w:type="spellEnd"/>
-      <w:r>
-        <w:rPr>
-          <w:rFonts w:asciiTheme="minorBidi" w:hAnsiTheme="minorBidi"/>
-          <w:sz w:val="24"/>
-          <w:szCs w:val="24"/>
-        </w:rPr>
-        <w:t xml:space="preserve"> </w:t>
-      </w:r>
-      <w:proofErr w:type="spellStart"/>
-      <w:r>
-        <w:rPr>
-          <w:rFonts w:asciiTheme="minorBidi" w:hAnsiTheme="minorBidi"/>
-          <w:sz w:val="24"/>
-          <w:szCs w:val="24"/>
-        </w:rPr>
-        <w:t>Arkash</w:t>
-      </w:r>
-      <w:proofErr w:type="spellEnd"/>
+      <w:r>
+        <w:rPr>
+          <w:rFonts w:asciiTheme="minorBidi" w:hAnsiTheme="minorBidi"/>
+          <w:sz w:val="24"/>
+          <w:szCs w:val="24"/>
+        </w:rPr>
+        <w:t>Vardit Arkash</w:t>
+      </w:r>
       <w:r>
         <w:rPr>
           <w:rFonts w:asciiTheme="minorBidi" w:hAnsiTheme="minorBidi"/>
@@ -405,7 +384,7 @@
         <w:contextualSpacing/>
         <w:jc w:val="center"/>
         <w:rPr>
-          <w:rFonts w:asciiTheme="minorBidi" w:hAnsiTheme="minorBidi" w:hint="cs"/>
+          <w:rFonts w:asciiTheme="minorBidi" w:hAnsiTheme="minorBidi"/>
           <w:sz w:val="24"/>
           <w:szCs w:val="24"/>
           <w:rtl/>
@@ -454,7 +433,7 @@
     <w:p>
       <w:pPr>
         <w:rPr>
-          <w:rFonts w:asciiTheme="minorBidi" w:hAnsiTheme="minorBidi" w:hint="cs"/>
+          <w:rFonts w:asciiTheme="minorBidi" w:hAnsiTheme="minorBidi"/>
           <w:b/>
           <w:bCs/>
           <w:sz w:val="24"/>
@@ -466,7 +445,7 @@
     <w:p>
       <w:pPr>
         <w:rPr>
-          <w:rFonts w:asciiTheme="minorBidi" w:hAnsiTheme="minorBidi" w:hint="cs"/>
+          <w:rFonts w:asciiTheme="minorBidi" w:hAnsiTheme="minorBidi"/>
           <w:b/>
           <w:bCs/>
           <w:sz w:val="24"/>
@@ -491,7 +470,7 @@
       <w:pPr>
         <w:jc w:val="right"/>
         <w:rPr>
-          <w:rFonts w:asciiTheme="minorBidi" w:hAnsiTheme="minorBidi" w:hint="cs"/>
+          <w:rFonts w:asciiTheme="minorBidi" w:hAnsiTheme="minorBidi"/>
           <w:b/>
           <w:bCs/>
           <w:sz w:val="24"/>
@@ -543,7 +522,7 @@
       <w:pPr>
         <w:jc w:val="right"/>
         <w:rPr>
-          <w:rFonts w:asciiTheme="minorBidi" w:hAnsiTheme="minorBidi" w:hint="cs"/>
+          <w:rFonts w:asciiTheme="minorBidi" w:hAnsiTheme="minorBidi"/>
           <w:b/>
           <w:bCs/>
           <w:sz w:val="24"/>
@@ -580,7 +559,7 @@
       <w:pPr>
         <w:jc w:val="right"/>
         <w:rPr>
-          <w:rFonts w:asciiTheme="minorBidi" w:hAnsiTheme="minorBidi" w:hint="cs"/>
+          <w:rFonts w:asciiTheme="minorBidi" w:hAnsiTheme="minorBidi"/>
           <w:sz w:val="24"/>
           <w:szCs w:val="24"/>
           <w:rtl/>
@@ -592,14 +571,29 @@
           <w:sz w:val="24"/>
           <w:szCs w:val="24"/>
         </w:rPr>
-        <w:t xml:space="preserve">Our goal in this project is to find the main problems in an application, in order to enable the </w:t>
-      </w:r>
-      <w:r>
-        <w:rPr>
-          <w:rFonts w:asciiTheme="minorBidi" w:hAnsiTheme="minorBidi"/>
-          <w:sz w:val="24"/>
-          <w:szCs w:val="24"/>
-          <w:lang/>
+        <w:t>Our goal in this project is to find the main problems in a</w:t>
+      </w:r>
+      <w:r>
+        <w:rPr>
+          <w:rFonts w:asciiTheme="minorBidi" w:hAnsiTheme="minorBidi"/>
+          <w:sz w:val="24"/>
+          <w:szCs w:val="24"/>
+        </w:rPr>
+        <w:t xml:space="preserve"> certain</w:t>
+      </w:r>
+      <w:r>
+        <w:rPr>
+          <w:rFonts w:asciiTheme="minorBidi" w:hAnsiTheme="minorBidi"/>
+          <w:sz w:val="24"/>
+          <w:szCs w:val="24"/>
+        </w:rPr>
+        <w:t xml:space="preserve"> application, in order to enable </w:t>
+      </w:r>
+      <w:r>
+        <w:rPr>
+          <w:rFonts w:asciiTheme="minorBidi" w:hAnsiTheme="minorBidi"/>
+          <w:sz w:val="24"/>
+          <w:szCs w:val="24"/>
         </w:rPr>
         <w:t>developers</w:t>
       </w:r>
@@ -634,7 +628,39 @@
           <w:sz w:val="24"/>
           <w:szCs w:val="24"/>
         </w:rPr>
-        <w:t xml:space="preserve"> website. In order to implement it we have collected reviews from the applications, and by using NLP tools we tried to deduce</w:t>
+        <w:t xml:space="preserve"> website.</w:t>
+      </w:r>
+      <w:r>
+        <w:rPr>
+          <w:rFonts w:asciiTheme="minorBidi" w:hAnsiTheme="minorBidi"/>
+          <w:sz w:val="24"/>
+          <w:szCs w:val="24"/>
+        </w:rPr>
+        <w:t xml:space="preserve"> W</w:t>
+      </w:r>
+      <w:r>
+        <w:rPr>
+          <w:rFonts w:asciiTheme="minorBidi" w:hAnsiTheme="minorBidi"/>
+          <w:sz w:val="24"/>
+          <w:szCs w:val="24"/>
+        </w:rPr>
+        <w:t>e have collected reviews from the applications</w:t>
+      </w:r>
+      <w:r>
+        <w:rPr>
+          <w:rFonts w:asciiTheme="minorBidi" w:hAnsiTheme="minorBidi"/>
+          <w:sz w:val="24"/>
+          <w:szCs w:val="24"/>
+        </w:rPr>
+        <w:t xml:space="preserve"> and used</w:t>
+      </w:r>
+      <w:r>
+        <w:rPr>
+          <w:rFonts w:asciiTheme="minorBidi" w:hAnsiTheme="minorBidi"/>
+          <w:sz w:val="24"/>
+          <w:szCs w:val="24"/>
+        </w:rPr>
+        <w:t xml:space="preserve"> NLP tools to deduce</w:t>
       </w:r>
       <w:r>
         <w:rPr>
@@ -668,23 +694,7 @@
           <w:sz w:val="24"/>
           <w:szCs w:val="24"/>
         </w:rPr>
-        <w:t>We defined 6 main problems</w:t>
-      </w:r>
-      <w:r>
-        <w:rPr>
-          <w:rFonts w:asciiTheme="minorBidi" w:hAnsiTheme="minorBidi"/>
-          <w:sz w:val="24"/>
-          <w:szCs w:val="24"/>
-        </w:rPr>
-        <w:t xml:space="preserve"> </w:t>
-      </w:r>
-      <w:r>
-        <w:rPr>
-          <w:rFonts w:asciiTheme="minorBidi" w:hAnsiTheme="minorBidi"/>
-          <w:sz w:val="24"/>
-          <w:szCs w:val="24"/>
-        </w:rPr>
-        <w:t xml:space="preserve">to look for in the applications: </w:t>
+        <w:t xml:space="preserve">We defined 6 main problems to look for in the applications: </w:t>
       </w:r>
     </w:p>
     <w:p>
@@ -708,7 +718,23 @@
           <w:sz w:val="24"/>
           <w:szCs w:val="24"/>
         </w:rPr>
-        <w:t xml:space="preserve">Ads:  there are to many advertisements in the application. </w:t>
+        <w:t>Ads:  there are to</w:t>
+      </w:r>
+      <w:r>
+        <w:rPr>
+          <w:rFonts w:asciiTheme="minorBidi" w:hAnsiTheme="minorBidi"/>
+          <w:sz w:val="24"/>
+          <w:szCs w:val="24"/>
+        </w:rPr>
+        <w:t>o</w:t>
+      </w:r>
+      <w:r>
+        <w:rPr>
+          <w:rFonts w:asciiTheme="minorBidi" w:hAnsiTheme="minorBidi"/>
+          <w:sz w:val="24"/>
+          <w:szCs w:val="24"/>
+        </w:rPr>
+        <w:t xml:space="preserve"> many advertisements in the application. </w:t>
       </w:r>
     </w:p>
     <w:p>
@@ -740,7 +766,55 @@
           <w:sz w:val="24"/>
           <w:szCs w:val="24"/>
         </w:rPr>
-        <w:t>: users think the app doesn’t worth the money it cost.</w:t>
+        <w:t>: users think the app</w:t>
+      </w:r>
+      <w:r>
+        <w:rPr>
+          <w:rFonts w:asciiTheme="minorBidi" w:hAnsiTheme="minorBidi"/>
+          <w:sz w:val="24"/>
+          <w:szCs w:val="24"/>
+        </w:rPr>
+        <w:t>lication</w:t>
+      </w:r>
+      <w:r>
+        <w:rPr>
+          <w:rFonts w:asciiTheme="minorBidi" w:hAnsiTheme="minorBidi"/>
+          <w:sz w:val="24"/>
+          <w:szCs w:val="24"/>
+        </w:rPr>
+        <w:t xml:space="preserve"> </w:t>
+      </w:r>
+      <w:r>
+        <w:rPr>
+          <w:rFonts w:asciiTheme="minorBidi" w:hAnsiTheme="minorBidi"/>
+          <w:sz w:val="24"/>
+          <w:szCs w:val="24"/>
+        </w:rPr>
+        <w:t>isn't</w:t>
+      </w:r>
+      <w:r>
+        <w:rPr>
+          <w:rFonts w:asciiTheme="minorBidi" w:hAnsiTheme="minorBidi"/>
+          <w:sz w:val="24"/>
+          <w:szCs w:val="24"/>
+        </w:rPr>
+        <w:t xml:space="preserve"> worth the money it cost</w:t>
+      </w:r>
+      <w:r>
+        <w:rPr>
+          <w:rFonts w:asciiTheme="minorBidi" w:hAnsiTheme="minorBidi"/>
+          <w:sz w:val="24"/>
+          <w:szCs w:val="24"/>
+        </w:rPr>
+        <w:t>s</w:t>
+      </w:r>
+      <w:r>
+        <w:rPr>
+          <w:rFonts w:asciiTheme="minorBidi" w:hAnsiTheme="minorBidi"/>
+          <w:sz w:val="24"/>
+          <w:szCs w:val="24"/>
+        </w:rPr>
+        <w:t>.</w:t>
       </w:r>
     </w:p>
     <w:p>
@@ -763,24 +837,14 @@
           <w:rFonts w:asciiTheme="minorBidi" w:hAnsiTheme="minorBidi"/>
           <w:sz w:val="24"/>
           <w:szCs w:val="24"/>
-          <w:lang/>
-        </w:rPr>
-        <w:t>U</w:t>
-      </w:r>
-      <w:r>
-        <w:rPr>
-          <w:rFonts w:asciiTheme="minorBidi" w:hAnsiTheme="minorBidi"/>
-          <w:sz w:val="24"/>
-          <w:szCs w:val="24"/>
-        </w:rPr>
-        <w:t>X</w:t>
-      </w:r>
-      <w:r>
-        <w:rPr>
-          <w:rFonts w:asciiTheme="minorBidi" w:hAnsiTheme="minorBidi"/>
-          <w:sz w:val="24"/>
-          <w:szCs w:val="24"/>
-          <w:lang/>
+        </w:rPr>
+        <w:t>UX</w:t>
+      </w:r>
+      <w:r>
+        <w:rPr>
+          <w:rFonts w:asciiTheme="minorBidi" w:hAnsiTheme="minorBidi"/>
+          <w:sz w:val="24"/>
+          <w:szCs w:val="24"/>
         </w:rPr>
         <w:t>: bad design and inconvenient user interface</w:t>
       </w:r>
@@ -822,7 +886,15 @@
           <w:sz w:val="24"/>
           <w:szCs w:val="24"/>
         </w:rPr>
-        <w:t>: the app is boring</w:t>
+        <w:t xml:space="preserve">: the </w:t>
+      </w:r>
+      <w:r>
+        <w:rPr>
+          <w:rFonts w:asciiTheme="minorBidi" w:hAnsiTheme="minorBidi"/>
+          <w:sz w:val="24"/>
+          <w:szCs w:val="24"/>
+        </w:rPr>
+        <w:t>users don't find interest in the application</w:t>
       </w:r>
       <w:r>
         <w:rPr>
@@ -869,7 +941,7 @@
       <w:pPr>
         <w:jc w:val="right"/>
         <w:rPr>
-          <w:rFonts w:asciiTheme="minorBidi" w:hAnsiTheme="minorBidi" w:hint="cs"/>
+          <w:rFonts w:asciiTheme="minorBidi" w:hAnsiTheme="minorBidi"/>
           <w:sz w:val="24"/>
           <w:szCs w:val="24"/>
           <w:rtl/>
@@ -912,7 +984,7 @@
       <w:pPr>
         <w:jc w:val="right"/>
         <w:rPr>
-          <w:rFonts w:asciiTheme="minorBidi" w:hAnsiTheme="minorBidi" w:hint="cs"/>
+          <w:rFonts w:asciiTheme="minorBidi" w:hAnsiTheme="minorBidi"/>
           <w:sz w:val="24"/>
           <w:szCs w:val="24"/>
         </w:rPr>
@@ -965,7 +1037,6 @@
           <w:rFonts w:asciiTheme="minorBidi" w:hAnsiTheme="minorBidi" w:cstheme="minorBidi"/>
           <w:sz w:val="24"/>
           <w:szCs w:val="24"/>
-          <w:lang/>
         </w:rPr>
         <w:t>irst</w:t>
       </w:r>
@@ -991,7 +1062,6 @@
           <w:rFonts w:asciiTheme="minorBidi" w:hAnsiTheme="minorBidi" w:cstheme="minorBidi"/>
           <w:sz w:val="24"/>
           <w:szCs w:val="24"/>
-          <w:lang/>
         </w:rPr>
         <w:t>extract</w:t>
       </w:r>
@@ -1017,7 +1087,6 @@
           <w:rFonts w:asciiTheme="minorBidi" w:hAnsiTheme="minorBidi" w:cstheme="minorBidi"/>
           <w:sz w:val="24"/>
           <w:szCs w:val="24"/>
-          <w:lang/>
         </w:rPr>
         <w:t>from</w:t>
       </w:r>
@@ -1035,7 +1104,6 @@
           <w:rFonts w:asciiTheme="minorBidi" w:hAnsiTheme="minorBidi" w:cstheme="minorBidi"/>
           <w:sz w:val="24"/>
           <w:szCs w:val="24"/>
-          <w:lang/>
         </w:rPr>
         <w:t>s</w:t>
       </w:r>
@@ -1053,7 +1121,6 @@
           <w:rFonts w:asciiTheme="minorBidi" w:hAnsiTheme="minorBidi" w:cstheme="minorBidi"/>
           <w:sz w:val="24"/>
           <w:szCs w:val="24"/>
-          <w:lang/>
         </w:rPr>
         <w:t>lications</w:t>
       </w:r>
@@ -1071,7 +1138,6 @@
           <w:rFonts w:asciiTheme="minorBidi" w:hAnsiTheme="minorBidi" w:cstheme="minorBidi"/>
           <w:sz w:val="24"/>
           <w:szCs w:val="24"/>
-          <w:lang/>
         </w:rPr>
         <w:t>we</w:t>
       </w:r>
@@ -1088,7 +1154,6 @@
           <w:rFonts w:asciiTheme="minorBidi" w:hAnsiTheme="minorBidi" w:cstheme="minorBidi"/>
           <w:sz w:val="24"/>
           <w:szCs w:val="24"/>
-          <w:lang/>
         </w:rPr>
         <w:t xml:space="preserve">ed </w:t>
       </w:r>
@@ -1125,7 +1190,6 @@
           <w:rFonts w:asciiTheme="minorBidi" w:hAnsiTheme="minorBidi" w:cstheme="minorBidi"/>
           <w:sz w:val="24"/>
           <w:szCs w:val="24"/>
-          <w:lang/>
         </w:rPr>
         <w:t xml:space="preserve"> and collected users reviews from </w:t>
       </w:r>
@@ -1323,7 +1387,43 @@
           <w:szCs w:val="24"/>
           <w:lang w:val="en"/>
         </w:rPr>
-        <w:t xml:space="preserve">action, board, cards, adventure, sport) and collects the urls of the applications. Afterwards it </w:t>
+        <w:t>action, board, cards, adventure</w:t>
+      </w:r>
+      <w:r>
+        <w:rPr>
+          <w:rFonts w:asciiTheme="minorBidi" w:hAnsiTheme="minorBidi" w:cstheme="minorBidi"/>
+          <w:sz w:val="24"/>
+          <w:szCs w:val="24"/>
+          <w:lang w:val="en"/>
+        </w:rPr>
+        <w:t xml:space="preserve"> and</w:t>
+      </w:r>
+      <w:r>
+        <w:rPr>
+          <w:rFonts w:asciiTheme="minorBidi" w:hAnsiTheme="minorBidi" w:cstheme="minorBidi"/>
+          <w:sz w:val="24"/>
+          <w:szCs w:val="24"/>
+          <w:lang w:val="en"/>
+        </w:rPr>
+        <w:t xml:space="preserve"> sport) and collects the applications</w:t>
+      </w:r>
+      <w:r>
+        <w:rPr>
+          <w:rFonts w:asciiTheme="minorBidi" w:hAnsiTheme="minorBidi" w:cstheme="minorBidi"/>
+          <w:sz w:val="24"/>
+          <w:szCs w:val="24"/>
+          <w:lang w:val="en"/>
+        </w:rPr>
+        <w:t>' URLs they contain</w:t>
+      </w:r>
+      <w:r>
+        <w:rPr>
+          <w:rFonts w:asciiTheme="minorBidi" w:hAnsiTheme="minorBidi" w:cstheme="minorBidi"/>
+          <w:sz w:val="24"/>
+          <w:szCs w:val="24"/>
+          <w:lang w:val="en"/>
+        </w:rPr>
+        <w:t xml:space="preserve">. Afterwards it </w:t>
       </w:r>
       <w:r>
         <w:rPr>
@@ -1340,7 +1440,7 @@
           <w:szCs w:val="24"/>
           <w:lang w:val="en"/>
         </w:rPr>
-        <w:t xml:space="preserve"> pages of the applications and collects the user'</w:t>
+        <w:t xml:space="preserve"> pages of the applications and collects the user</w:t>
       </w:r>
       <w:r>
         <w:rPr>
@@ -1349,7 +1449,7 @@
           <w:szCs w:val="24"/>
           <w:lang w:val="en"/>
         </w:rPr>
-        <w:t xml:space="preserve">s reviews of each application. </w:t>
+        <w:t>s</w:t>
       </w:r>
       <w:r>
         <w:rPr>
@@ -1358,6 +1458,24 @@
           <w:szCs w:val="24"/>
           <w:lang w:val="en"/>
         </w:rPr>
+        <w:t>'</w:t>
+      </w:r>
+      <w:r>
+        <w:rPr>
+          <w:rFonts w:asciiTheme="minorBidi" w:hAnsiTheme="minorBidi" w:cstheme="minorBidi"/>
+          <w:sz w:val="24"/>
+          <w:szCs w:val="24"/>
+          <w:lang w:val="en"/>
+        </w:rPr>
+        <w:t xml:space="preserve"> reviews of each application. </w:t>
+      </w:r>
+      <w:r>
+        <w:rPr>
+          <w:rFonts w:asciiTheme="minorBidi" w:hAnsiTheme="minorBidi" w:cstheme="minorBidi"/>
+          <w:sz w:val="24"/>
+          <w:szCs w:val="24"/>
+          <w:lang w:val="en"/>
+        </w:rPr>
         <w:t>Finally, all the reviews are saved in a dictionary</w:t>
       </w:r>
       <w:r>
@@ -1375,14 +1493,22 @@
           <w:szCs w:val="24"/>
           <w:lang w:val="en"/>
         </w:rPr>
-        <w:t xml:space="preserve"> which is the database that will serve us </w:t>
-      </w:r>
-      <w:r>
-        <w:rPr>
-          <w:rFonts w:asciiTheme="minorBidi" w:hAnsiTheme="minorBidi" w:cstheme="minorBidi"/>
-          <w:sz w:val="24"/>
-          <w:szCs w:val="24"/>
-          <w:lang/>
+        <w:t xml:space="preserve">; this </w:t>
+      </w:r>
+      <w:r>
+        <w:rPr>
+          <w:rFonts w:asciiTheme="minorBidi" w:hAnsiTheme="minorBidi" w:cstheme="minorBidi"/>
+          <w:sz w:val="24"/>
+          <w:szCs w:val="24"/>
+          <w:lang w:val="en"/>
+        </w:rPr>
+        <w:t xml:space="preserve">is the database that will serve us </w:t>
+      </w:r>
+      <w:r>
+        <w:rPr>
+          <w:rFonts w:asciiTheme="minorBidi" w:hAnsiTheme="minorBidi" w:cstheme="minorBidi"/>
+          <w:sz w:val="24"/>
+          <w:szCs w:val="24"/>
         </w:rPr>
         <w:t>through</w:t>
       </w:r>
@@ -1391,7 +1517,6 @@
           <w:rFonts w:asciiTheme="minorBidi" w:hAnsiTheme="minorBidi" w:cstheme="minorBidi"/>
           <w:sz w:val="24"/>
           <w:szCs w:val="24"/>
-          <w:lang/>
         </w:rPr>
         <w:t xml:space="preserve"> </w:t>
       </w:r>
@@ -1402,7 +1527,45 @@
           <w:szCs w:val="24"/>
           <w:lang w:val="en"/>
         </w:rPr>
-        <w:t>the project. The dictionary is structured so that the key is the application name and the value is a list of all the reviews of that application.</w:t>
+        <w:t xml:space="preserve">the project. </w:t>
+      </w:r>
+      <w:r>
+        <w:rPr>
+          <w:rFonts w:asciiTheme="minorBidi" w:hAnsiTheme="minorBidi" w:cstheme="minorBidi"/>
+          <w:sz w:val="24"/>
+          <w:szCs w:val="24"/>
+          <w:lang w:val="en"/>
+        </w:rPr>
+        <w:t>In the dictionary, the key is the application name and</w:t>
+      </w:r>
+      <w:r>
+        <w:rPr>
+          <w:rFonts w:asciiTheme="minorBidi" w:hAnsiTheme="minorBidi" w:cstheme="minorBidi"/>
+          <w:sz w:val="24"/>
+          <w:szCs w:val="24"/>
+          <w:lang w:val="en"/>
+        </w:rPr>
+        <w:t xml:space="preserve"> the value </w:t>
+      </w:r>
+      <w:proofErr w:type="gramStart"/>
+      <w:r>
+        <w:rPr>
+          <w:rFonts w:asciiTheme="minorBidi" w:hAnsiTheme="minorBidi" w:cstheme="minorBidi"/>
+          <w:sz w:val="24"/>
+          <w:szCs w:val="24"/>
+          <w:lang w:val="en"/>
+        </w:rPr>
+        <w:t>is</w:t>
+      </w:r>
+      <w:proofErr w:type="gramEnd"/>
+      <w:r>
+        <w:rPr>
+          <w:rFonts w:asciiTheme="minorBidi" w:hAnsiTheme="minorBidi" w:cstheme="minorBidi"/>
+          <w:sz w:val="24"/>
+          <w:szCs w:val="24"/>
+          <w:lang w:val="en"/>
+        </w:rPr>
+        <w:t xml:space="preserve"> a list of all the reviews of that application.</w:t>
       </w:r>
       <w:r>
         <w:rPr>
@@ -1442,7 +1605,7 @@
     <w:p>
       <w:pPr>
         <w:rPr>
-          <w:rFonts w:asciiTheme="minorBidi" w:hAnsiTheme="minorBidi" w:hint="cs"/>
+          <w:rFonts w:asciiTheme="minorBidi" w:hAnsiTheme="minorBidi"/>
           <w:sz w:val="24"/>
           <w:szCs w:val="24"/>
           <w:rtl/>
@@ -1596,38 +1759,13 @@
           <w:sz w:val="24"/>
           <w:szCs w:val="24"/>
         </w:rPr>
-        <w:t>deduce</w:t>
-      </w:r>
-      <w:r>
-        <w:rPr>
-          <w:rFonts w:asciiTheme="minorBidi" w:hAnsiTheme="minorBidi"/>
-          <w:sz w:val="24"/>
-          <w:szCs w:val="24"/>
-        </w:rPr>
-        <w:t xml:space="preserve"> </w:t>
-      </w:r>
-      <w:r>
-        <w:rPr>
-          <w:rFonts w:asciiTheme="minorBidi" w:hAnsiTheme="minorBidi"/>
-          <w:sz w:val="24"/>
-          <w:szCs w:val="24"/>
-        </w:rPr>
-        <w:t xml:space="preserve">what are </w:t>
-      </w:r>
-      <w:r>
-        <w:rPr>
-          <w:rFonts w:asciiTheme="minorBidi" w:hAnsiTheme="minorBidi"/>
-          <w:sz w:val="24"/>
-          <w:szCs w:val="24"/>
-        </w:rPr>
-        <w:t>the problems in an application</w:t>
-      </w:r>
-      <w:r>
-        <w:rPr>
-          <w:rFonts w:asciiTheme="minorBidi" w:hAnsiTheme="minorBidi"/>
-          <w:sz w:val="24"/>
-          <w:szCs w:val="24"/>
-          <w:lang/>
+        <w:t>deduce what are the problems in an application</w:t>
+      </w:r>
+      <w:r>
+        <w:rPr>
+          <w:rFonts w:asciiTheme="minorBidi" w:hAnsiTheme="minorBidi"/>
+          <w:sz w:val="24"/>
+          <w:szCs w:val="24"/>
         </w:rPr>
         <w:t>,</w:t>
       </w:r>
@@ -1692,7 +1830,6 @@
           <w:rFonts w:asciiTheme="minorBidi" w:hAnsiTheme="minorBidi"/>
           <w:sz w:val="24"/>
           <w:szCs w:val="24"/>
-          <w:lang/>
         </w:rPr>
         <w:t>ing</w:t>
       </w:r>
@@ -1724,7 +1861,6 @@
           <w:bCs/>
           <w:sz w:val="24"/>
           <w:szCs w:val="24"/>
-          <w:lang/>
         </w:rPr>
         <w:t>Stage</w:t>
       </w:r>
@@ -1754,7 +1890,6 @@
           <w:rFonts w:asciiTheme="minorBidi" w:hAnsiTheme="minorBidi"/>
           <w:sz w:val="24"/>
           <w:szCs w:val="24"/>
-          <w:lang/>
         </w:rPr>
         <w:t xml:space="preserve">Our first task was to </w:t>
       </w:r>
@@ -1771,7 +1906,6 @@
           <w:rFonts w:asciiTheme="minorBidi" w:hAnsiTheme="minorBidi"/>
           <w:sz w:val="24"/>
           <w:szCs w:val="24"/>
-          <w:lang/>
         </w:rPr>
         <w:t xml:space="preserve">by </w:t>
       </w:r>
@@ -1780,24 +1914,14 @@
           <w:rFonts w:asciiTheme="minorBidi" w:hAnsiTheme="minorBidi"/>
           <w:sz w:val="24"/>
           <w:szCs w:val="24"/>
-          <w:lang/>
-        </w:rPr>
-        <w:t>crawling the Google Play web</w:t>
-      </w:r>
-      <w:r>
-        <w:rPr>
-          <w:rFonts w:asciiTheme="minorBidi" w:hAnsiTheme="minorBidi"/>
-          <w:sz w:val="24"/>
-          <w:szCs w:val="24"/>
-        </w:rPr>
-        <w:t>site</w:t>
-      </w:r>
-      <w:r>
-        <w:rPr>
-          <w:rFonts w:asciiTheme="minorBidi" w:hAnsiTheme="minorBidi"/>
-          <w:sz w:val="24"/>
-          <w:szCs w:val="24"/>
-          <w:lang/>
+        </w:rPr>
+        <w:t>crawling the Google Play website</w:t>
+      </w:r>
+      <w:r>
+        <w:rPr>
+          <w:rFonts w:asciiTheme="minorBidi" w:hAnsiTheme="minorBidi"/>
+          <w:sz w:val="24"/>
+          <w:szCs w:val="24"/>
         </w:rPr>
         <w:t xml:space="preserve"> </w:t>
       </w:r>
@@ -1814,7 +1938,6 @@
           <w:rFonts w:asciiTheme="minorBidi" w:hAnsiTheme="minorBidi"/>
           <w:sz w:val="24"/>
           <w:szCs w:val="24"/>
-          <w:lang/>
         </w:rPr>
         <w:t xml:space="preserve">We saved this </w:t>
       </w:r>
@@ -1831,7 +1954,6 @@
           <w:rFonts w:asciiTheme="minorBidi" w:hAnsiTheme="minorBidi"/>
           <w:sz w:val="24"/>
           <w:szCs w:val="24"/>
-          <w:lang/>
         </w:rPr>
         <w:t xml:space="preserve"> in two files</w:t>
       </w:r>
@@ -1888,7 +2010,6 @@
           <w:rFonts w:asciiTheme="minorBidi" w:hAnsiTheme="minorBidi"/>
           <w:sz w:val="24"/>
           <w:szCs w:val="24"/>
-          <w:lang/>
         </w:rPr>
         <w:t xml:space="preserve"> a dictionary with applications names as keys and list of reviews as values.</w:t>
       </w:r>
@@ -1929,7 +2050,6 @@
           <w:rFonts w:asciiTheme="minorBidi" w:hAnsiTheme="minorBidi"/>
           <w:sz w:val="24"/>
           <w:szCs w:val="24"/>
-          <w:lang/>
         </w:rPr>
         <w:t>contains the</w:t>
       </w:r>
@@ -1946,7 +2066,6 @@
           <w:rFonts w:asciiTheme="minorBidi" w:hAnsiTheme="minorBidi"/>
           <w:sz w:val="24"/>
           <w:szCs w:val="24"/>
-          <w:lang/>
         </w:rPr>
         <w:t>applications</w:t>
       </w:r>
@@ -1971,7 +2090,6 @@
           <w:rFonts w:asciiTheme="minorBidi" w:hAnsiTheme="minorBidi"/>
           <w:sz w:val="24"/>
           <w:szCs w:val="24"/>
-          <w:lang/>
         </w:rPr>
         <w:t>tokens</w:t>
       </w:r>
@@ -1981,14 +2099,13 @@
           <w:sz w:val="24"/>
           <w:szCs w:val="24"/>
         </w:rPr>
-        <w:t xml:space="preserve"> that appears in all the </w:t>
-      </w:r>
-      <w:r>
-        <w:rPr>
-          <w:rFonts w:asciiTheme="minorBidi" w:hAnsiTheme="minorBidi"/>
-          <w:sz w:val="24"/>
-          <w:szCs w:val="24"/>
-          <w:lang/>
+        <w:t xml:space="preserve"> that appear in all the </w:t>
+      </w:r>
+      <w:r>
+        <w:rPr>
+          <w:rFonts w:asciiTheme="minorBidi" w:hAnsiTheme="minorBidi"/>
+          <w:sz w:val="24"/>
+          <w:szCs w:val="24"/>
         </w:rPr>
         <w:t>applications</w:t>
       </w:r>
@@ -2076,15 +2193,7 @@
           <w:sz w:val="24"/>
           <w:szCs w:val="24"/>
         </w:rPr>
-        <w:t>crawling</w:t>
-      </w:r>
-      <w:r>
-        <w:rPr>
-          <w:rFonts w:asciiTheme="minorBidi" w:hAnsiTheme="minorBidi"/>
-          <w:sz w:val="24"/>
-          <w:szCs w:val="24"/>
-        </w:rPr>
-        <w:t xml:space="preserve"> </w:t>
+        <w:t xml:space="preserve">crawling </w:t>
       </w:r>
       <w:r>
         <w:rPr>
@@ -2205,7 +2314,6 @@
           <w:bCs/>
           <w:sz w:val="24"/>
           <w:szCs w:val="24"/>
-          <w:lang/>
         </w:rPr>
       </w:pPr>
       <w:r>
@@ -2215,7 +2323,6 @@
           <w:bCs/>
           <w:sz w:val="24"/>
           <w:szCs w:val="24"/>
-          <w:lang/>
         </w:rPr>
         <w:t>Stage</w:t>
       </w:r>
@@ -2236,7 +2343,6 @@
           <w:bCs/>
           <w:sz w:val="24"/>
           <w:szCs w:val="24"/>
-          <w:lang/>
         </w:rPr>
         <w:t>ing.</w:t>
       </w:r>
@@ -2264,7 +2370,6 @@
           <w:rFonts w:asciiTheme="minorBidi" w:hAnsiTheme="minorBidi"/>
           <w:sz w:val="24"/>
           <w:szCs w:val="24"/>
-          <w:lang/>
         </w:rPr>
         <w:t>at</w:t>
       </w:r>
@@ -2281,7 +2386,6 @@
           <w:rFonts w:asciiTheme="minorBidi" w:hAnsiTheme="minorBidi"/>
           <w:sz w:val="24"/>
           <w:szCs w:val="24"/>
-          <w:lang/>
         </w:rPr>
         <w:t>stage</w:t>
       </w:r>
@@ -2322,7 +2426,6 @@
           <w:rFonts w:asciiTheme="minorBidi" w:hAnsiTheme="minorBidi"/>
           <w:sz w:val="24"/>
           <w:szCs w:val="24"/>
-          <w:lang/>
         </w:rPr>
         <w:t xml:space="preserve"> list</w:t>
       </w:r>
@@ -2339,7 +2442,6 @@
           <w:rFonts w:asciiTheme="minorBidi" w:hAnsiTheme="minorBidi"/>
           <w:sz w:val="24"/>
           <w:szCs w:val="24"/>
-          <w:lang/>
         </w:rPr>
         <w:t>from the applications reviews</w:t>
       </w:r>
@@ -2348,7 +2450,6 @@
           <w:rFonts w:asciiTheme="minorBidi" w:hAnsiTheme="minorBidi"/>
           <w:sz w:val="24"/>
           <w:szCs w:val="24"/>
-          <w:lang/>
         </w:rPr>
         <w:t xml:space="preserve"> from the previous stage</w:t>
       </w:r>
@@ -2357,7 +2458,6 @@
           <w:rFonts w:asciiTheme="minorBidi" w:hAnsiTheme="minorBidi"/>
           <w:sz w:val="24"/>
           <w:szCs w:val="24"/>
-          <w:lang/>
         </w:rPr>
         <w:t>,</w:t>
       </w:r>
@@ -2374,7 +2474,6 @@
           <w:rFonts w:asciiTheme="minorBidi" w:hAnsiTheme="minorBidi"/>
           <w:sz w:val="24"/>
           <w:szCs w:val="24"/>
-          <w:lang/>
         </w:rPr>
         <w:t xml:space="preserve"> </w:t>
       </w:r>
@@ -2391,7 +2490,6 @@
           <w:rFonts w:asciiTheme="minorBidi" w:hAnsiTheme="minorBidi"/>
           <w:sz w:val="24"/>
           <w:szCs w:val="24"/>
-          <w:lang/>
         </w:rPr>
         <w:t>it, and kept</w:t>
       </w:r>
@@ -2419,7 +2517,6 @@
           <w:rFonts w:asciiTheme="minorBidi" w:hAnsiTheme="minorBidi"/>
           <w:sz w:val="24"/>
           <w:szCs w:val="24"/>
-          <w:lang/>
         </w:rPr>
         <w:t xml:space="preserve">From this list we tried to </w:t>
       </w:r>
@@ -2436,7 +2533,6 @@
           <w:rFonts w:asciiTheme="minorBidi" w:hAnsiTheme="minorBidi"/>
           <w:sz w:val="24"/>
           <w:szCs w:val="24"/>
-          <w:lang/>
         </w:rPr>
         <w:t>which</w:t>
       </w:r>
@@ -2453,7 +2549,6 @@
           <w:rFonts w:asciiTheme="minorBidi" w:hAnsiTheme="minorBidi"/>
           <w:sz w:val="24"/>
           <w:szCs w:val="24"/>
-          <w:lang/>
         </w:rPr>
         <w:t xml:space="preserve">are </w:t>
       </w:r>
@@ -2462,7 +2557,6 @@
           <w:rFonts w:asciiTheme="minorBidi" w:hAnsiTheme="minorBidi"/>
           <w:sz w:val="24"/>
           <w:szCs w:val="24"/>
-          <w:lang/>
         </w:rPr>
         <w:t xml:space="preserve">the </w:t>
       </w:r>
@@ -2471,7 +2565,6 @@
           <w:rFonts w:asciiTheme="minorBidi" w:hAnsiTheme="minorBidi"/>
           <w:sz w:val="24"/>
           <w:szCs w:val="24"/>
-          <w:lang/>
         </w:rPr>
         <w:t>most</w:t>
       </w:r>
@@ -2520,7 +2613,6 @@
           <w:rFonts w:asciiTheme="minorBidi" w:hAnsiTheme="minorBidi"/>
           <w:sz w:val="24"/>
           <w:szCs w:val="24"/>
-          <w:lang/>
         </w:rPr>
         <w:t>s</w:t>
       </w:r>
@@ -2553,7 +2645,6 @@
           <w:rFonts w:asciiTheme="minorBidi" w:hAnsiTheme="minorBidi"/>
           <w:sz w:val="24"/>
           <w:szCs w:val="24"/>
-          <w:lang/>
         </w:rPr>
         <w:t xml:space="preserve">more </w:t>
       </w:r>
@@ -2621,7 +2712,6 @@
           <w:rFonts w:asciiTheme="minorBidi" w:hAnsiTheme="minorBidi"/>
           <w:sz w:val="24"/>
           <w:szCs w:val="24"/>
-          <w:lang/>
         </w:rPr>
         <w:t>created a list of relative</w:t>
       </w:r>
@@ -2655,50 +2745,47 @@
           <w:sz w:val="24"/>
           <w:szCs w:val="24"/>
         </w:rPr>
-        <w:t xml:space="preserve">info_manual.txt – contains two lists. The first one </w:t>
-      </w:r>
-      <w:r>
-        <w:rPr>
-          <w:rFonts w:asciiTheme="minorBidi" w:hAnsiTheme="minorBidi"/>
-          <w:sz w:val="24"/>
-          <w:szCs w:val="24"/>
-          <w:lang/>
-        </w:rPr>
-        <w:t xml:space="preserve">contains </w:t>
-      </w:r>
-      <w:r>
-        <w:rPr>
-          <w:rFonts w:asciiTheme="minorBidi" w:hAnsiTheme="minorBidi"/>
-          <w:sz w:val="24"/>
-          <w:szCs w:val="24"/>
-        </w:rPr>
-        <w:t>app</w:t>
-      </w:r>
-      <w:r>
-        <w:rPr>
-          <w:rFonts w:asciiTheme="minorBidi" w:hAnsiTheme="minorBidi"/>
-          <w:sz w:val="24"/>
-          <w:szCs w:val="24"/>
-          <w:lang/>
-        </w:rPr>
-        <w:t>lications</w:t>
-      </w:r>
-      <w:r>
-        <w:rPr>
-          <w:rFonts w:asciiTheme="minorBidi" w:hAnsiTheme="minorBidi"/>
-          <w:sz w:val="24"/>
-          <w:szCs w:val="24"/>
-        </w:rPr>
-        <w:t xml:space="preserve"> names (untouched by us) and the </w:t>
-      </w:r>
-      <w:r>
-        <w:rPr>
-          <w:rFonts w:asciiTheme="minorBidi" w:hAnsiTheme="minorBidi"/>
-          <w:sz w:val="24"/>
-          <w:szCs w:val="24"/>
-          <w:lang/>
-        </w:rPr>
-        <w:t>second one</w:t>
+        <w:t>info_manual.txt – contains a dictionary</w:t>
+      </w:r>
+      <w:r>
+        <w:rPr>
+          <w:rFonts w:asciiTheme="minorBidi" w:hAnsiTheme="minorBidi"/>
+          <w:sz w:val="24"/>
+          <w:szCs w:val="24"/>
+        </w:rPr>
+        <w:t xml:space="preserve"> that we created manually</w:t>
+      </w:r>
+      <w:r>
+        <w:rPr>
+          <w:rFonts w:asciiTheme="minorBidi" w:hAnsiTheme="minorBidi"/>
+          <w:sz w:val="24"/>
+          <w:szCs w:val="24"/>
+        </w:rPr>
+        <w:t xml:space="preserve">, </w:t>
+      </w:r>
+      <w:r>
+        <w:rPr>
+          <w:rFonts w:asciiTheme="minorBidi" w:hAnsiTheme="minorBidi"/>
+          <w:sz w:val="24"/>
+          <w:szCs w:val="24"/>
+        </w:rPr>
+        <w:t xml:space="preserve">where </w:t>
+      </w:r>
+      <w:r>
+        <w:rPr>
+          <w:rFonts w:asciiTheme="minorBidi" w:hAnsiTheme="minorBidi"/>
+          <w:sz w:val="24"/>
+          <w:szCs w:val="24"/>
+        </w:rPr>
+        <w:t xml:space="preserve">each topic name </w:t>
+      </w:r>
+      <w:r>
+        <w:rPr>
+          <w:rFonts w:asciiTheme="minorBidi" w:hAnsiTheme="minorBidi"/>
+          <w:sz w:val="24"/>
+          <w:szCs w:val="24"/>
+        </w:rPr>
+        <w:t>is</w:t>
       </w:r>
       <w:r>
         <w:rPr>
@@ -2713,58 +2800,22 @@
           <w:rFonts w:asciiTheme="minorBidi" w:hAnsiTheme="minorBidi"/>
           <w:sz w:val="24"/>
           <w:szCs w:val="24"/>
-          <w:lang/>
-        </w:rPr>
-        <w:t>contains</w:t>
-      </w:r>
-      <w:r>
-        <w:rPr>
-          <w:rFonts w:asciiTheme="minorBidi" w:hAnsiTheme="minorBidi"/>
-          <w:sz w:val="24"/>
-          <w:szCs w:val="24"/>
-        </w:rPr>
-        <w:t xml:space="preserve"> a dictionary</w:t>
-      </w:r>
-      <w:r>
-        <w:rPr>
-          <w:rFonts w:asciiTheme="minorBidi" w:hAnsiTheme="minorBidi"/>
-          <w:sz w:val="24"/>
-          <w:szCs w:val="24"/>
-          <w:lang/>
-        </w:rPr>
-        <w:t xml:space="preserve"> that we created manually</w:t>
-      </w:r>
-      <w:r>
-        <w:rPr>
-          <w:rFonts w:asciiTheme="minorBidi" w:hAnsiTheme="minorBidi"/>
-          <w:sz w:val="24"/>
-          <w:szCs w:val="24"/>
-        </w:rPr>
-        <w:t xml:space="preserve">, </w:t>
-      </w:r>
-      <w:r>
-        <w:rPr>
-          <w:rFonts w:asciiTheme="minorBidi" w:hAnsiTheme="minorBidi"/>
-          <w:sz w:val="24"/>
-          <w:szCs w:val="24"/>
-          <w:lang/>
-        </w:rPr>
-        <w:t xml:space="preserve">where </w:t>
-      </w:r>
-      <w:r>
-        <w:rPr>
-          <w:rFonts w:asciiTheme="minorBidi" w:hAnsiTheme="minorBidi"/>
-          <w:sz w:val="24"/>
-          <w:szCs w:val="24"/>
-        </w:rPr>
-        <w:t xml:space="preserve">each topic name </w:t>
-      </w:r>
-      <w:r>
-        <w:rPr>
-          <w:rFonts w:asciiTheme="minorBidi" w:hAnsiTheme="minorBidi"/>
-          <w:sz w:val="24"/>
-          <w:szCs w:val="24"/>
-          <w:lang/>
+        </w:rPr>
+        <w:t>the</w:t>
+      </w:r>
+      <w:r>
+        <w:rPr>
+          <w:rFonts w:asciiTheme="minorBidi" w:hAnsiTheme="minorBidi"/>
+          <w:sz w:val="24"/>
+          <w:szCs w:val="24"/>
+        </w:rPr>
+        <w:t xml:space="preserve"> key and its value </w:t>
+      </w:r>
+      <w:r>
+        <w:rPr>
+          <w:rFonts w:asciiTheme="minorBidi" w:hAnsiTheme="minorBidi"/>
+          <w:sz w:val="24"/>
+          <w:szCs w:val="24"/>
         </w:rPr>
         <w:t>is</w:t>
       </w:r>
@@ -2774,6 +2825,38 @@
           <w:sz w:val="24"/>
           <w:szCs w:val="24"/>
         </w:rPr>
+        <w:t xml:space="preserve"> a </w:t>
+      </w:r>
+      <w:r>
+        <w:rPr>
+          <w:rFonts w:asciiTheme="minorBidi" w:hAnsiTheme="minorBidi"/>
+          <w:sz w:val="24"/>
+          <w:szCs w:val="24"/>
+        </w:rPr>
+        <w:t>list of</w:t>
+      </w:r>
+      <w:r>
+        <w:rPr>
+          <w:rFonts w:asciiTheme="minorBidi" w:hAnsiTheme="minorBidi"/>
+          <w:sz w:val="24"/>
+          <w:szCs w:val="24"/>
+        </w:rPr>
+        <w:t xml:space="preserve"> word</w:t>
+      </w:r>
+      <w:r>
+        <w:rPr>
+          <w:rFonts w:asciiTheme="minorBidi" w:hAnsiTheme="minorBidi"/>
+          <w:sz w:val="24"/>
+          <w:szCs w:val="24"/>
+        </w:rPr>
+        <w:t>s that are</w:t>
+      </w:r>
+      <w:r>
+        <w:rPr>
+          <w:rFonts w:asciiTheme="minorBidi" w:hAnsiTheme="minorBidi"/>
+          <w:sz w:val="24"/>
+          <w:szCs w:val="24"/>
+        </w:rPr>
         <w:t xml:space="preserve"> </w:t>
       </w:r>
       <w:r>
@@ -2782,91 +2865,6 @@
           <w:sz w:val="24"/>
           <w:szCs w:val="24"/>
         </w:rPr>
-        <w:t>the</w:t>
-      </w:r>
-      <w:r>
-        <w:rPr>
-          <w:rFonts w:asciiTheme="minorBidi" w:hAnsiTheme="minorBidi"/>
-          <w:sz w:val="24"/>
-          <w:szCs w:val="24"/>
-        </w:rPr>
-        <w:t xml:space="preserve"> key and its value </w:t>
-      </w:r>
-      <w:r>
-        <w:rPr>
-          <w:rFonts w:asciiTheme="minorBidi" w:hAnsiTheme="minorBidi"/>
-          <w:sz w:val="24"/>
-          <w:szCs w:val="24"/>
-          <w:lang/>
-        </w:rPr>
-        <w:t>is</w:t>
-      </w:r>
-      <w:r>
-        <w:rPr>
-          <w:rFonts w:asciiTheme="minorBidi" w:hAnsiTheme="minorBidi"/>
-          <w:sz w:val="24"/>
-          <w:szCs w:val="24"/>
-        </w:rPr>
-        <w:t xml:space="preserve"> a </w:t>
-      </w:r>
-      <w:proofErr w:type="gramStart"/>
-      <w:r>
-        <w:rPr>
-          <w:rFonts w:asciiTheme="minorBidi" w:hAnsiTheme="minorBidi"/>
-          <w:sz w:val="24"/>
-          <w:szCs w:val="24"/>
-        </w:rPr>
-        <w:t xml:space="preserve">list </w:t>
-      </w:r>
-      <w:r>
-        <w:rPr>
-          <w:rFonts w:asciiTheme="minorBidi" w:hAnsiTheme="minorBidi"/>
-          <w:sz w:val="24"/>
-          <w:szCs w:val="24"/>
-        </w:rPr>
-        <w:t xml:space="preserve"> </w:t>
-      </w:r>
-      <w:r>
-        <w:rPr>
-          <w:rFonts w:asciiTheme="minorBidi" w:hAnsiTheme="minorBidi"/>
-          <w:sz w:val="24"/>
-          <w:szCs w:val="24"/>
-          <w:lang/>
-        </w:rPr>
-        <w:t>of</w:t>
-      </w:r>
-      <w:proofErr w:type="gramEnd"/>
-      <w:r>
-        <w:rPr>
-          <w:rFonts w:asciiTheme="minorBidi" w:hAnsiTheme="minorBidi"/>
-          <w:sz w:val="24"/>
-          <w:szCs w:val="24"/>
-        </w:rPr>
-        <w:t xml:space="preserve"> word</w:t>
-      </w:r>
-      <w:r>
-        <w:rPr>
-          <w:rFonts w:asciiTheme="minorBidi" w:hAnsiTheme="minorBidi"/>
-          <w:sz w:val="24"/>
-          <w:szCs w:val="24"/>
-          <w:lang/>
-        </w:rPr>
-        <w:t>s that are</w:t>
-      </w:r>
-      <w:r>
-        <w:rPr>
-          <w:rFonts w:asciiTheme="minorBidi" w:hAnsiTheme="minorBidi"/>
-          <w:sz w:val="24"/>
-          <w:szCs w:val="24"/>
-        </w:rPr>
-        <w:t xml:space="preserve"> </w:t>
-      </w:r>
-      <w:r>
-        <w:rPr>
-          <w:rFonts w:asciiTheme="minorBidi" w:hAnsiTheme="minorBidi"/>
-          <w:sz w:val="24"/>
-          <w:szCs w:val="24"/>
-        </w:rPr>
         <w:t>relate</w:t>
       </w:r>
       <w:r>
@@ -2874,7 +2872,6 @@
           <w:rFonts w:asciiTheme="minorBidi" w:hAnsiTheme="minorBidi"/>
           <w:sz w:val="24"/>
           <w:szCs w:val="24"/>
-          <w:lang/>
         </w:rPr>
         <w:t xml:space="preserve">d </w:t>
       </w:r>
@@ -2891,7 +2888,6 @@
           <w:rFonts w:asciiTheme="minorBidi" w:hAnsiTheme="minorBidi"/>
           <w:sz w:val="24"/>
           <w:szCs w:val="24"/>
-          <w:lang/>
         </w:rPr>
         <w:t>topic</w:t>
       </w:r>
@@ -2983,7 +2979,6 @@
           <w:bCs/>
           <w:sz w:val="24"/>
           <w:szCs w:val="24"/>
-          <w:lang/>
         </w:rPr>
         <w:lastRenderedPageBreak/>
         <w:t>Stage</w:t>
@@ -3005,7 +3000,6 @@
           <w:bCs/>
           <w:sz w:val="24"/>
           <w:szCs w:val="24"/>
-          <w:lang/>
         </w:rPr>
         <w:t>Data analysis</w:t>
       </w:r>
@@ -3035,7 +3029,6 @@
           <w:rFonts w:asciiTheme="minorBidi" w:hAnsiTheme="minorBidi"/>
           <w:sz w:val="24"/>
           <w:szCs w:val="24"/>
-          <w:lang/>
         </w:rPr>
         <w:t>At this stage</w:t>
       </w:r>
@@ -3052,7 +3045,6 @@
           <w:rFonts w:asciiTheme="minorBidi" w:hAnsiTheme="minorBidi"/>
           <w:sz w:val="24"/>
           <w:szCs w:val="24"/>
-          <w:lang/>
         </w:rPr>
         <w:t>t</w:t>
       </w:r>
@@ -3085,9 +3077,16 @@
           <w:rFonts w:asciiTheme="minorBidi" w:hAnsiTheme="minorBidi"/>
           <w:sz w:val="24"/>
           <w:szCs w:val="24"/>
-          <w:lang/>
         </w:rPr>
         <w:t>the application</w:t>
+      </w:r>
+      <w:r>
+        <w:rPr>
+          <w:rFonts w:asciiTheme="minorBidi" w:hAnsiTheme="minorBidi"/>
+          <w:sz w:val="24"/>
+          <w:szCs w:val="24"/>
+        </w:rPr>
+        <w:t>'s</w:t>
       </w:r>
       <w:r>
         <w:rPr>
@@ -3129,7 +3128,6 @@
           <w:rFonts w:asciiTheme="minorBidi" w:hAnsiTheme="minorBidi"/>
           <w:sz w:val="24"/>
           <w:szCs w:val="24"/>
-          <w:lang/>
         </w:rPr>
         <w:t>At</w:t>
       </w:r>
@@ -3155,7 +3153,23 @@
           <w:sz w:val="24"/>
           <w:szCs w:val="24"/>
         </w:rPr>
-        <w:t xml:space="preserve">) how many trigrams are referring to this topic and creating a graph based on that info. </w:t>
+        <w:t>) how many trigrams are referring to this topic and creat</w:t>
+      </w:r>
+      <w:r>
+        <w:rPr>
+          <w:rFonts w:asciiTheme="minorBidi" w:hAnsiTheme="minorBidi"/>
+          <w:sz w:val="24"/>
+          <w:szCs w:val="24"/>
+        </w:rPr>
+        <w:t>e</w:t>
+      </w:r>
+      <w:r>
+        <w:rPr>
+          <w:rFonts w:asciiTheme="minorBidi" w:hAnsiTheme="minorBidi"/>
+          <w:sz w:val="24"/>
+          <w:szCs w:val="24"/>
+        </w:rPr>
+        <w:t xml:space="preserve"> a graph based on that info. </w:t>
       </w:r>
     </w:p>
     <w:p>
@@ -3273,14 +3287,29 @@
           <w:sz w:val="24"/>
           <w:szCs w:val="24"/>
         </w:rPr>
-        <w:t xml:space="preserve">that was created in the second </w:t>
-      </w:r>
-      <w:r>
-        <w:rPr>
-          <w:rFonts w:asciiTheme="minorBidi" w:hAnsiTheme="minorBidi"/>
-          <w:sz w:val="24"/>
-          <w:szCs w:val="24"/>
-          <w:lang/>
+        <w:t xml:space="preserve">that was created in the </w:t>
+      </w:r>
+      <w:r>
+        <w:rPr>
+          <w:rFonts w:asciiTheme="minorBidi" w:hAnsiTheme="minorBidi"/>
+          <w:sz w:val="24"/>
+          <w:szCs w:val="24"/>
+        </w:rPr>
+        <w:t>first</w:t>
+      </w:r>
+      <w:r>
+        <w:rPr>
+          <w:rFonts w:asciiTheme="minorBidi" w:hAnsiTheme="minorBidi"/>
+          <w:sz w:val="24"/>
+          <w:szCs w:val="24"/>
+        </w:rPr>
+        <w:t xml:space="preserve"> </w:t>
+      </w:r>
+      <w:r>
+        <w:rPr>
+          <w:rFonts w:asciiTheme="minorBidi" w:hAnsiTheme="minorBidi"/>
+          <w:sz w:val="24"/>
+          <w:szCs w:val="24"/>
         </w:rPr>
         <w:t>stage</w:t>
       </w:r>
@@ -3385,7 +3414,6 @@
           <w:rFonts w:asciiTheme="minorBidi" w:hAnsiTheme="minorBidi"/>
           <w:sz w:val="24"/>
           <w:szCs w:val="24"/>
-          <w:lang/>
         </w:rPr>
         <w:t>a</w:t>
       </w:r>
@@ -3402,7 +3430,6 @@
           <w:rFonts w:asciiTheme="minorBidi" w:hAnsiTheme="minorBidi"/>
           <w:sz w:val="24"/>
           <w:szCs w:val="24"/>
-          <w:lang/>
         </w:rPr>
         <w:t xml:space="preserve"> (trigram in our case)</w:t>
       </w:r>
@@ -3419,7 +3446,6 @@
           <w:rFonts w:asciiTheme="minorBidi" w:hAnsiTheme="minorBidi"/>
           <w:sz w:val="24"/>
           <w:szCs w:val="24"/>
-          <w:lang/>
         </w:rPr>
         <w:t xml:space="preserve"> if </w:t>
       </w:r>
@@ -3436,7 +3462,6 @@
           <w:rFonts w:asciiTheme="minorBidi" w:hAnsiTheme="minorBidi"/>
           <w:sz w:val="24"/>
           <w:szCs w:val="24"/>
-          <w:lang/>
         </w:rPr>
         <w:t>’</w:t>
       </w:r>
@@ -3453,7 +3478,6 @@
           <w:rFonts w:asciiTheme="minorBidi" w:hAnsiTheme="minorBidi"/>
           <w:sz w:val="24"/>
           <w:szCs w:val="24"/>
-          <w:lang/>
         </w:rPr>
         <w:t xml:space="preserve">a </w:t>
       </w:r>
@@ -3586,7 +3610,6 @@
           <w:iCs/>
           <w:sz w:val="24"/>
           <w:szCs w:val="24"/>
-          <w:lang/>
         </w:rPr>
         <w:t>,</w:t>
       </w:r>
@@ -3738,7 +3761,6 @@
           <w:rFonts w:asciiTheme="minorBidi" w:hAnsiTheme="minorBidi"/>
           <w:sz w:val="24"/>
           <w:szCs w:val="24"/>
-          <w:lang/>
         </w:rPr>
         <w:t>tokens</w:t>
       </w:r>
@@ -3748,16 +3770,33 @@
           <w:sz w:val="24"/>
           <w:szCs w:val="24"/>
         </w:rPr>
-        <w:t xml:space="preserve"> were taken from all </w:t>
-      </w:r>
-      <w:r>
-        <w:rPr>
-          <w:rFonts w:asciiTheme="minorBidi" w:hAnsiTheme="minorBidi"/>
-          <w:sz w:val="24"/>
-          <w:szCs w:val="24"/>
-          <w:lang/>
-        </w:rPr>
-        <w:t xml:space="preserve">of </w:t>
+        <w:t xml:space="preserve"> were taken from </w:t>
+      </w:r>
+      <w:proofErr w:type="gramStart"/>
+      <w:r>
+        <w:rPr>
+          <w:rFonts w:asciiTheme="minorBidi" w:hAnsiTheme="minorBidi"/>
+          <w:sz w:val="24"/>
+          <w:szCs w:val="24"/>
+        </w:rPr>
+        <w:t xml:space="preserve">all </w:t>
+      </w:r>
+      <w:r>
+        <w:rPr>
+          <w:rFonts w:asciiTheme="minorBidi" w:hAnsiTheme="minorBidi"/>
+          <w:sz w:val="24"/>
+          <w:szCs w:val="24"/>
+        </w:rPr>
+        <w:t>of</w:t>
+      </w:r>
+      <w:proofErr w:type="gramEnd"/>
+      <w:r>
+        <w:rPr>
+          <w:rFonts w:asciiTheme="minorBidi" w:hAnsiTheme="minorBidi"/>
+          <w:sz w:val="24"/>
+          <w:szCs w:val="24"/>
+        </w:rPr>
+        <w:t xml:space="preserve"> </w:t>
       </w:r>
       <w:r>
         <w:rPr>
@@ -3772,7 +3811,6 @@
           <w:rFonts w:asciiTheme="minorBidi" w:hAnsiTheme="minorBidi"/>
           <w:sz w:val="24"/>
           <w:szCs w:val="24"/>
-          <w:lang/>
         </w:rPr>
         <w:t>lications</w:t>
       </w:r>
@@ -3789,7 +3827,6 @@
           <w:rFonts w:asciiTheme="minorBidi" w:hAnsiTheme="minorBidi"/>
           <w:sz w:val="24"/>
           <w:szCs w:val="24"/>
-          <w:lang/>
         </w:rPr>
         <w:t>not per application.</w:t>
       </w:r>
@@ -3942,8 +3979,8 @@
       <w:pPr>
         <w:pStyle w:val="a3"/>
         <w:numPr>
-          <w:ilvl w:val="0"/>
-          <w:numId w:val="11"/>
+          <w:ilvl w:val="1"/>
+          <w:numId w:val="3"/>
         </w:numPr>
         <w:bidi w:val="0"/>
         <w:spacing w:line="240" w:lineRule="auto"/>
@@ -3966,8 +4003,8 @@
       <w:pPr>
         <w:pStyle w:val="a3"/>
         <w:numPr>
-          <w:ilvl w:val="0"/>
-          <w:numId w:val="11"/>
+          <w:ilvl w:val="1"/>
+          <w:numId w:val="3"/>
         </w:numPr>
         <w:bidi w:val="0"/>
         <w:spacing w:line="240" w:lineRule="auto"/>
@@ -3983,23 +4020,7 @@
           <w:sz w:val="24"/>
           <w:szCs w:val="24"/>
         </w:rPr>
-        <w:t xml:space="preserve">To </w:t>
-      </w:r>
-      <w:r>
-        <w:rPr>
-          <w:rFonts w:asciiTheme="minorBidi" w:hAnsiTheme="minorBidi"/>
-          <w:sz w:val="24"/>
-          <w:szCs w:val="24"/>
-        </w:rPr>
-        <w:t>determine</w:t>
-      </w:r>
-      <w:r>
-        <w:rPr>
-          <w:rFonts w:asciiTheme="minorBidi" w:hAnsiTheme="minorBidi"/>
-          <w:sz w:val="24"/>
-          <w:szCs w:val="24"/>
-        </w:rPr>
-        <w:t xml:space="preserve"> the trigram's sentiments.</w:t>
+        <w:t>To determine the trigram's sentiments.</w:t>
       </w:r>
     </w:p>
     <w:p>
@@ -4051,6 +4072,7 @@
           <w:szCs w:val="24"/>
           <w:u w:val="single"/>
         </w:rPr>
+        <w:lastRenderedPageBreak/>
         <w:t>Experiment</w:t>
       </w:r>
     </w:p>
@@ -4106,7 +4128,6 @@
           <w:color w:val="212121"/>
           <w:sz w:val="24"/>
           <w:szCs w:val="24"/>
-          <w:lang/>
         </w:rPr>
         <w:t>W</w:t>
       </w:r>
@@ -4126,7 +4147,6 @@
           <w:color w:val="212121"/>
           <w:sz w:val="24"/>
           <w:szCs w:val="24"/>
-          <w:lang/>
         </w:rPr>
         <w:t>t</w:t>
       </w:r>
@@ -4164,7 +4184,24 @@
           <w:szCs w:val="24"/>
           <w:lang w:val="en"/>
         </w:rPr>
-        <w:t>participants</w:t>
+        <w:t xml:space="preserve">participants </w:t>
+      </w:r>
+      <w:r>
+        <w:rPr>
+          <w:rFonts w:asciiTheme="minorBidi" w:hAnsiTheme="minorBidi" w:cstheme="minorBidi"/>
+          <w:sz w:val="24"/>
+          <w:szCs w:val="24"/>
+        </w:rPr>
+        <w:t>read the review</w:t>
+      </w:r>
+      <w:r>
+        <w:rPr>
+          <w:rFonts w:asciiTheme="minorBidi" w:hAnsiTheme="minorBidi" w:cstheme="minorBidi"/>
+          <w:color w:val="212121"/>
+          <w:sz w:val="24"/>
+          <w:szCs w:val="24"/>
+        </w:rPr>
+        <w:t>s</w:t>
       </w:r>
       <w:r>
         <w:rPr>
@@ -4174,33 +4211,6 @@
           <w:szCs w:val="24"/>
           <w:lang w:val="en"/>
         </w:rPr>
-        <w:t xml:space="preserve"> </w:t>
-      </w:r>
-      <w:r>
-        <w:rPr>
-          <w:rFonts w:asciiTheme="minorBidi" w:hAnsiTheme="minorBidi" w:cstheme="minorBidi"/>
-          <w:sz w:val="24"/>
-          <w:szCs w:val="24"/>
-        </w:rPr>
-        <w:t>read the review</w:t>
-      </w:r>
-      <w:r>
-        <w:rPr>
-          <w:rFonts w:asciiTheme="minorBidi" w:hAnsiTheme="minorBidi" w:cstheme="minorBidi"/>
-          <w:color w:val="212121"/>
-          <w:sz w:val="24"/>
-          <w:szCs w:val="24"/>
-        </w:rPr>
-        <w:t>s</w:t>
-      </w:r>
-      <w:r>
-        <w:rPr>
-          <w:rFonts w:asciiTheme="minorBidi" w:hAnsiTheme="minorBidi" w:cstheme="minorBidi"/>
-          <w:color w:val="212121"/>
-          <w:sz w:val="24"/>
-          <w:szCs w:val="24"/>
-          <w:lang w:val="en"/>
-        </w:rPr>
         <w:t xml:space="preserve"> of</w:t>
       </w:r>
       <w:r>
@@ -4209,7 +4219,6 @@
           <w:color w:val="212121"/>
           <w:sz w:val="24"/>
           <w:szCs w:val="24"/>
-          <w:lang/>
         </w:rPr>
         <w:t xml:space="preserve"> </w:t>
       </w:r>
@@ -4402,7 +4411,7 @@
         </w:numPr>
         <w:shd w:val="clear" w:color="auto" w:fill="FFFFFF"/>
         <w:rPr>
-          <w:rFonts w:asciiTheme="minorBidi" w:hAnsiTheme="minorBidi" w:hint="cs"/>
+          <w:rFonts w:asciiTheme="minorBidi" w:hAnsiTheme="minorBidi" w:cstheme="minorBidi"/>
           <w:color w:val="212121"/>
           <w:sz w:val="24"/>
           <w:szCs w:val="24"/>
@@ -4637,7 +4646,7 @@
       </w:r>
       <w:r>
         <w:rPr>
-          <w:rFonts w:asciiTheme="minorBidi" w:hAnsiTheme="minorBidi"/>
+          <w:rFonts w:asciiTheme="minorBidi" w:hAnsiTheme="minorBidi" w:cstheme="minorBidi"/>
           <w:color w:val="212121"/>
           <w:sz w:val="24"/>
           <w:szCs w:val="24"/>
@@ -4646,7 +4655,7 @@
       </w:r>
       <w:r>
         <w:rPr>
-          <w:rFonts w:asciiTheme="minorBidi" w:hAnsiTheme="minorBidi"/>
+          <w:rFonts w:asciiTheme="minorBidi" w:hAnsiTheme="minorBidi" w:cstheme="minorBidi"/>
           <w:color w:val="212121"/>
           <w:sz w:val="24"/>
           <w:szCs w:val="24"/>
@@ -4655,30 +4664,12 @@
       </w:r>
       <w:r>
         <w:rPr>
-          <w:rFonts w:asciiTheme="minorBidi" w:hAnsiTheme="minorBidi"/>
-          <w:color w:val="212121"/>
-          <w:sz w:val="24"/>
-          <w:szCs w:val="24"/>
-        </w:rPr>
-        <w:t xml:space="preserve"> each topic </w:t>
-      </w:r>
-      <w:r>
-        <w:rPr>
-          <w:rFonts w:asciiTheme="minorBidi" w:hAnsiTheme="minorBidi" w:cstheme="minorBidi"/>
-          <w:color w:val="212121"/>
-          <w:sz w:val="24"/>
-          <w:szCs w:val="24"/>
-        </w:rPr>
-        <w:t>between 0 to 10</w:t>
-      </w:r>
-      <w:r>
-        <w:rPr>
-          <w:rFonts w:asciiTheme="minorBidi" w:hAnsiTheme="minorBidi"/>
-          <w:color w:val="212121"/>
-          <w:sz w:val="24"/>
-          <w:szCs w:val="24"/>
-        </w:rPr>
-        <w:t>.</w:t>
+          <w:rFonts w:asciiTheme="minorBidi" w:hAnsiTheme="minorBidi" w:cstheme="minorBidi"/>
+          <w:color w:val="212121"/>
+          <w:sz w:val="24"/>
+          <w:szCs w:val="24"/>
+        </w:rPr>
+        <w:t xml:space="preserve"> each topic between 0 to 10.</w:t>
       </w:r>
     </w:p>
     <w:p>
@@ -4814,7 +4805,7 @@
         <w:pStyle w:val="HTML"/>
         <w:shd w:val="clear" w:color="auto" w:fill="FFFFFF"/>
         <w:rPr>
-          <w:rFonts w:asciiTheme="minorBidi" w:hAnsiTheme="minorBidi" w:cstheme="minorBidi" w:hint="cs"/>
+          <w:rFonts w:asciiTheme="minorBidi" w:hAnsiTheme="minorBidi" w:cstheme="minorBidi"/>
           <w:color w:val="212121"/>
           <w:sz w:val="24"/>
           <w:szCs w:val="24"/>
@@ -4831,15 +4822,15 @@
         <w:shd w:val="clear" w:color="auto" w:fill="FFFFFF"/>
         <w:contextualSpacing/>
         <w:rPr>
-          <w:rFonts w:ascii="Arial" w:hAnsi="Arial" w:cs="Arial" w:hint="cs"/>
-          <w:color w:val="212121"/>
-          <w:sz w:val="24"/>
-          <w:szCs w:val="24"/>
-        </w:rPr>
-      </w:pPr>
-      <w:r>
-        <w:rPr>
-          <w:rFonts w:ascii="Arial" w:hAnsi="Arial" w:cs="Arial"/>
+          <w:rFonts w:asciiTheme="minorBidi" w:hAnsiTheme="minorBidi" w:cstheme="minorBidi"/>
+          <w:color w:val="212121"/>
+          <w:sz w:val="24"/>
+          <w:szCs w:val="24"/>
+        </w:rPr>
+      </w:pPr>
+      <w:r>
+        <w:rPr>
+          <w:rFonts w:asciiTheme="minorBidi" w:hAnsiTheme="minorBidi" w:cstheme="minorBidi"/>
           <w:sz w:val="24"/>
           <w:szCs w:val="24"/>
         </w:rPr>
@@ -4847,34 +4838,16 @@
       </w:r>
       <w:r>
         <w:rPr>
-          <w:rFonts w:ascii="Arial" w:hAnsi="Arial" w:cs="Arial"/>
-          <w:color w:val="212121"/>
-          <w:sz w:val="24"/>
-          <w:szCs w:val="24"/>
-        </w:rPr>
-        <w:t xml:space="preserve"> </w:t>
-      </w:r>
-      <w:r>
-        <w:rPr>
-          <w:rFonts w:ascii="Arial" w:hAnsi="Arial" w:cs="Arial"/>
-          <w:color w:val="212121"/>
-          <w:sz w:val="24"/>
-          <w:szCs w:val="24"/>
-        </w:rPr>
-        <w:t xml:space="preserve">In </w:t>
-      </w:r>
-      <w:r>
-        <w:rPr>
-          <w:rFonts w:ascii="Arial" w:hAnsi="Arial" w:cs="Arial"/>
-          <w:color w:val="212121"/>
-          <w:sz w:val="24"/>
-          <w:szCs w:val="24"/>
-        </w:rPr>
-        <w:t xml:space="preserve">the next pages, we show a few examples for the </w:t>
-      </w:r>
-      <w:r>
-        <w:rPr>
-          <w:rFonts w:ascii="Arial" w:hAnsi="Arial" w:cs="Arial"/>
+          <w:rFonts w:asciiTheme="minorBidi" w:hAnsiTheme="minorBidi" w:cstheme="minorBidi"/>
+          <w:color w:val="212121"/>
+          <w:sz w:val="24"/>
+          <w:szCs w:val="24"/>
+        </w:rPr>
+        <w:t xml:space="preserve"> In the next pages, we show a few examples for the </w:t>
+      </w:r>
+      <w:r>
+        <w:rPr>
+          <w:rFonts w:asciiTheme="minorBidi" w:hAnsiTheme="minorBidi" w:cstheme="minorBidi"/>
           <w:color w:val="212121"/>
           <w:sz w:val="24"/>
           <w:szCs w:val="24"/>
@@ -4883,7 +4856,7 @@
       </w:r>
       <w:r>
         <w:rPr>
-          <w:rFonts w:ascii="Arial" w:hAnsi="Arial" w:cs="Arial"/>
+          <w:rFonts w:asciiTheme="minorBidi" w:hAnsiTheme="minorBidi" w:cstheme="minorBidi"/>
           <w:color w:val="212121"/>
           <w:sz w:val="24"/>
           <w:szCs w:val="24"/>
@@ -4901,7 +4874,7 @@
       </w:r>
       <w:r>
         <w:rPr>
-          <w:rFonts w:ascii="Arial" w:hAnsi="Arial" w:cs="Arial"/>
+          <w:rFonts w:asciiTheme="minorBidi" w:hAnsiTheme="minorBidi" w:cstheme="minorBidi"/>
           <w:color w:val="212121"/>
           <w:sz w:val="24"/>
           <w:szCs w:val="24"/>
@@ -4910,7 +4883,7 @@
       </w:r>
       <w:r>
         <w:rPr>
-          <w:rFonts w:ascii="Arial" w:hAnsi="Arial" w:cs="Arial"/>
+          <w:rFonts w:asciiTheme="minorBidi" w:hAnsiTheme="minorBidi" w:cstheme="minorBidi"/>
           <w:color w:val="212121"/>
           <w:sz w:val="24"/>
           <w:szCs w:val="24"/>
@@ -4919,7 +4892,7 @@
       </w:r>
       <w:r>
         <w:rPr>
-          <w:rFonts w:ascii="Arial" w:hAnsi="Arial" w:cs="Arial"/>
+          <w:rFonts w:asciiTheme="minorBidi" w:hAnsiTheme="minorBidi" w:cstheme="minorBidi"/>
           <w:color w:val="212121"/>
           <w:sz w:val="24"/>
           <w:szCs w:val="24"/>
@@ -4933,20 +4906,11 @@
           <w:sz w:val="24"/>
           <w:szCs w:val="24"/>
         </w:rPr>
-        <w:t xml:space="preserve">experiment </w:t>
-      </w:r>
-      <w:r>
-        <w:rPr>
-          <w:rFonts w:ascii="Arial" w:hAnsi="Arial" w:cs="Arial"/>
-          <w:color w:val="212121"/>
-          <w:sz w:val="24"/>
-          <w:szCs w:val="24"/>
-        </w:rPr>
-        <w:t>result</w:t>
-      </w:r>
-      <w:r>
-        <w:rPr>
-          <w:rFonts w:ascii="Arial" w:hAnsi="Arial" w:cs="Arial"/>
+        <w:t>experiment result</w:t>
+      </w:r>
+      <w:r>
+        <w:rPr>
+          <w:rFonts w:asciiTheme="minorBidi" w:hAnsiTheme="minorBidi" w:cstheme="minorBidi"/>
           <w:color w:val="212121"/>
           <w:sz w:val="24"/>
           <w:szCs w:val="24"/>
@@ -4961,15 +4925,15 @@
         <w:ind w:left="720"/>
         <w:contextualSpacing/>
         <w:rPr>
-          <w:rFonts w:ascii="Arial" w:hAnsi="Arial" w:cs="Arial"/>
-          <w:color w:val="212121"/>
-          <w:sz w:val="24"/>
-          <w:szCs w:val="24"/>
-        </w:rPr>
-      </w:pPr>
-      <w:r>
-        <w:rPr>
-          <w:rFonts w:ascii="Arial" w:hAnsi="Arial" w:cs="Arial"/>
+          <w:rFonts w:asciiTheme="minorBidi" w:hAnsiTheme="minorBidi" w:cstheme="minorBidi"/>
+          <w:color w:val="212121"/>
+          <w:sz w:val="24"/>
+          <w:szCs w:val="24"/>
+        </w:rPr>
+      </w:pPr>
+      <w:r>
+        <w:rPr>
+          <w:rFonts w:asciiTheme="minorBidi" w:hAnsiTheme="minorBidi" w:cstheme="minorBidi"/>
           <w:color w:val="212121"/>
           <w:sz w:val="24"/>
           <w:szCs w:val="24"/>
@@ -4978,7 +4942,7 @@
       </w:r>
       <w:r>
         <w:rPr>
-          <w:rFonts w:ascii="Arial" w:hAnsi="Arial" w:cs="Arial"/>
+          <w:rFonts w:asciiTheme="minorBidi" w:hAnsiTheme="minorBidi" w:cstheme="minorBidi"/>
           <w:color w:val="212121"/>
           <w:sz w:val="24"/>
           <w:szCs w:val="24"/>
@@ -4987,7 +4951,7 @@
       </w:r>
       <w:r>
         <w:rPr>
-          <w:rFonts w:ascii="Arial" w:hAnsi="Arial" w:cs="Arial"/>
+          <w:rFonts w:asciiTheme="minorBidi" w:hAnsiTheme="minorBidi" w:cstheme="minorBidi"/>
           <w:color w:val="212121"/>
           <w:sz w:val="24"/>
           <w:szCs w:val="24"/>
@@ -4996,7 +4960,7 @@
       </w:r>
       <w:r>
         <w:rPr>
-          <w:rFonts w:ascii="Arial" w:hAnsi="Arial" w:cs="Arial"/>
+          <w:rFonts w:asciiTheme="minorBidi" w:hAnsiTheme="minorBidi" w:cstheme="minorBidi"/>
           <w:color w:val="212121"/>
           <w:sz w:val="24"/>
           <w:szCs w:val="24"/>
@@ -5005,7 +4969,7 @@
       </w:r>
       <w:r>
         <w:rPr>
-          <w:rFonts w:ascii="Arial" w:hAnsi="Arial" w:cs="Arial"/>
+          <w:rFonts w:asciiTheme="minorBidi" w:hAnsiTheme="minorBidi" w:cstheme="minorBidi"/>
           <w:color w:val="212121"/>
           <w:sz w:val="24"/>
           <w:szCs w:val="24"/>
@@ -5019,20 +4983,11 @@
           <w:sz w:val="24"/>
           <w:szCs w:val="24"/>
         </w:rPr>
-        <w:t xml:space="preserve">experiment </w:t>
-      </w:r>
-      <w:r>
-        <w:rPr>
-          <w:rFonts w:ascii="Arial" w:hAnsi="Arial" w:cs="Arial"/>
-          <w:color w:val="212121"/>
-          <w:sz w:val="24"/>
-          <w:szCs w:val="24"/>
-        </w:rPr>
-        <w:t>result</w:t>
-      </w:r>
-      <w:r>
-        <w:rPr>
-          <w:rFonts w:ascii="Arial" w:hAnsi="Arial" w:cs="Arial"/>
+        <w:t>experiment result</w:t>
+      </w:r>
+      <w:r>
+        <w:rPr>
+          <w:rFonts w:asciiTheme="minorBidi" w:hAnsiTheme="minorBidi" w:cstheme="minorBidi"/>
           <w:color w:val="212121"/>
           <w:sz w:val="24"/>
           <w:szCs w:val="24"/>
@@ -5044,7 +4999,7 @@
       <w:pPr>
         <w:pStyle w:val="a3"/>
         <w:rPr>
-          <w:rFonts w:ascii="Arial" w:hAnsi="Arial" w:cs="Arial" w:hint="cs"/>
+          <w:rFonts w:asciiTheme="minorBidi" w:hAnsiTheme="minorBidi"/>
           <w:color w:val="212121"/>
           <w:sz w:val="24"/>
           <w:szCs w:val="24"/>
@@ -5058,7 +5013,7 @@
         <w:shd w:val="clear" w:color="auto" w:fill="FFFFFF"/>
         <w:ind w:left="720"/>
         <w:rPr>
-          <w:rFonts w:ascii="Arial" w:hAnsi="Arial" w:cs="Arial"/>
+          <w:rFonts w:asciiTheme="minorBidi" w:hAnsiTheme="minorBidi" w:cstheme="minorBidi"/>
           <w:color w:val="212121"/>
           <w:sz w:val="24"/>
           <w:szCs w:val="24"/>
@@ -5542,7 +5497,7 @@
         <mc:AlternateContent>
           <mc:Choice Requires="wpg">
             <w:drawing>
-              <wp:anchor distT="0" distB="0" distL="114300" distR="114300" simplePos="0" relativeHeight="251649024" behindDoc="0" locked="0" layoutInCell="1" allowOverlap="1" wp14:anchorId="118A2202" wp14:editId="491DE1AE">
+              <wp:anchor distT="0" distB="0" distL="114300" distR="114300" simplePos="0" relativeHeight="251649024" behindDoc="0" locked="0" layoutInCell="1" allowOverlap="1" wp14:anchorId="118A2202" wp14:editId="4CB0B9F4">
                 <wp:simplePos x="0" y="0"/>
                 <wp:positionH relativeFrom="column">
                   <wp:posOffset>0</wp:posOffset>
@@ -5641,12 +5596,18 @@
                     </wpg:wgp>
                   </a:graphicData>
                 </a:graphic>
+                <wp14:sizeRelH relativeFrom="margin">
+                  <wp14:pctWidth>0</wp14:pctWidth>
+                </wp14:sizeRelH>
+                <wp14:sizeRelV relativeFrom="margin">
+                  <wp14:pctHeight>0</wp14:pctHeight>
+                </wp14:sizeRelV>
               </wp:anchor>
             </w:drawing>
           </mc:Choice>
           <mc:Fallback>
             <w:pict>
-              <v:group w14:anchorId="1D1C72FD" id="קבוצה 18" o:spid="_x0000_s1026" style="position:absolute;left:0;text-align:left;margin-left:0;margin-top:2.5pt;width:290.5pt;height:94pt;z-index:251649024" coordsize="36893,11938" o:gfxdata="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">
+              <v:group w14:anchorId="5395C75C" id="קבוצה 18" o:spid="_x0000_s1026" style="position:absolute;left:0;text-align:left;margin-left:0;margin-top:2.5pt;width:290.5pt;height:94pt;z-index:251649024;mso-width-relative:margin;mso-height-relative:margin" coordsize="36893,11938" o:gfxdata="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">
                 <v:shapetype id="_x0000_t75" coordsize="21600,21600" o:spt="75" o:preferrelative="t" path="m@4@5l@4@11@9@11@9@5xe" filled="f" stroked="f">
                   <v:stroke joinstyle="miter"/>
                   <v:formulas>
@@ -5666,13 +5627,11 @@
                   <v:path o:extrusionok="f" gradientshapeok="t" o:connecttype="rect"/>
                   <o:lock v:ext="edit" aspectratio="t"/>
                 </v:shapetype>
-                <v:shape id="תמונה 5" o:spid="_x0000_s1027" type="#_x0000_t75" style="position:absolute;width:36703;height:5778;visibility:visible;mso-wrap-style:square" o:gfxdata="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">
+                <v:shape id="תמונה 5" o:spid="_x0000_s1027" type="#_x0000_t75" style="position:absolute;width:36703;height:5778;visibility:visible;mso-wrap-style:square" o:gfxdata="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">
                   <v:imagedata r:id="rId13" o:title=""/>
-                  <v:path arrowok="t"/>
                 </v:shape>
-                <v:shape id="תמונה 7" o:spid="_x0000_s1028" type="#_x0000_t75" style="position:absolute;top:6350;width:36893;height:5588;visibility:visible;mso-wrap-style:square" o:gfxdata="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">
+                <v:shape id="תמונה 7" o:spid="_x0000_s1028" type="#_x0000_t75" style="position:absolute;top:6350;width:36893;height:5588;visibility:visible;mso-wrap-style:square" o:gfxdata="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">
                   <v:imagedata r:id="rId14" o:title="" cropleft="1468f"/>
-                  <v:path arrowok="t"/>
                 </v:shape>
                 <w10:wrap type="square"/>
               </v:group>
@@ -6218,7 +6177,7 @@
         <mc:AlternateContent>
           <mc:Choice Requires="wpg">
             <w:drawing>
-              <wp:anchor distT="0" distB="0" distL="114300" distR="114300" simplePos="0" relativeHeight="251652096" behindDoc="0" locked="0" layoutInCell="1" allowOverlap="1" wp14:anchorId="64F3FA58" wp14:editId="149A95EB">
+              <wp:anchor distT="0" distB="0" distL="114300" distR="114300" simplePos="0" relativeHeight="251652096" behindDoc="0" locked="0" layoutInCell="1" allowOverlap="1" wp14:anchorId="64F3FA58" wp14:editId="6EA66FA0">
                 <wp:simplePos x="0" y="0"/>
                 <wp:positionH relativeFrom="column">
                   <wp:posOffset>0</wp:posOffset>
@@ -6227,7 +6186,7 @@
                   <wp:posOffset>6350</wp:posOffset>
                 </wp:positionV>
                 <wp:extent cx="4191000" cy="1416050"/>
-                <wp:effectExtent l="0" t="0" r="0" b="0"/>
+                <wp:effectExtent l="0" t="0" r="6350" b="0"/>
                 <wp:wrapSquare wrapText="bothSides"/>
                 <wp:docPr id="17" name="קבוצה 17"/>
                 <wp:cNvGraphicFramePr/>
@@ -6314,19 +6273,23 @@
                     </wpg:wgp>
                   </a:graphicData>
                 </a:graphic>
+                <wp14:sizeRelH relativeFrom="margin">
+                  <wp14:pctWidth>0</wp14:pctWidth>
+                </wp14:sizeRelH>
+                <wp14:sizeRelV relativeFrom="margin">
+                  <wp14:pctHeight>0</wp14:pctHeight>
+                </wp14:sizeRelV>
               </wp:anchor>
             </w:drawing>
           </mc:Choice>
           <mc:Fallback>
             <w:pict>
-              <v:group w14:anchorId="150AEB26" id="קבוצה 17" o:spid="_x0000_s1026" style="position:absolute;left:0;text-align:left;margin-left:0;margin-top:.5pt;width:330pt;height:111.5pt;z-index:251652096" coordsize="41910,14160" o:gfxdata="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">
-                <v:shape id="תמונה 8" o:spid="_x0000_s1027" type="#_x0000_t75" style="position:absolute;width:41910;height:7429;visibility:visible;mso-wrap-style:square" o:gfxdata="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">
+              <v:group w14:anchorId="3EE91A73" id="קבוצה 17" o:spid="_x0000_s1026" style="position:absolute;left:0;text-align:left;margin-left:0;margin-top:.5pt;width:330pt;height:111.5pt;z-index:251652096;mso-width-relative:margin;mso-height-relative:margin" coordsize="41910,14160" o:gfxdata="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">
+                <v:shape id="תמונה 8" o:spid="_x0000_s1027" type="#_x0000_t75" style="position:absolute;width:41910;height:7429;visibility:visible;mso-wrap-style:square" o:gfxdata="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">
                   <v:imagedata r:id="rId19" o:title=""/>
-                  <v:path arrowok="t"/>
                 </v:shape>
-                <v:shape id="תמונה 9" o:spid="_x0000_s1028" type="#_x0000_t75" style="position:absolute;top:7556;width:41910;height:6604;visibility:visible;mso-wrap-style:square" o:gfxdata="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">
+                <v:shape id="תמונה 9" o:spid="_x0000_s1028" type="#_x0000_t75" style="position:absolute;top:7556;width:41910;height:6604;visibility:visible;mso-wrap-style:square" o:gfxdata="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">
                   <v:imagedata r:id="rId20" o:title=""/>
-                  <v:path arrowok="t"/>
                 </v:shape>
                 <w10:wrap type="square"/>
               </v:group>
@@ -8796,7 +8759,7 @@
       <w:pPr>
         <w:pStyle w:val="a3"/>
         <w:rPr>
-          <w:rFonts w:asciiTheme="minorBidi" w:hAnsiTheme="minorBidi" w:hint="cs"/>
+          <w:rFonts w:asciiTheme="minorBidi" w:hAnsiTheme="minorBidi"/>
           <w:color w:val="212121"/>
           <w:sz w:val="24"/>
           <w:szCs w:val="24"/>
@@ -8953,7 +8916,7 @@
       </w:r>
       <w:r>
         <w:rPr>
-          <w:rFonts w:asciiTheme="minorBidi" w:hAnsiTheme="minorBidi" w:hint="cs"/>
+          <w:rFonts w:asciiTheme="minorBidi" w:hAnsiTheme="minorBidi"/>
           <w:sz w:val="24"/>
           <w:szCs w:val="24"/>
           <w:rtl/>
@@ -9110,15 +9073,7 @@
           <w:sz w:val="24"/>
           <w:szCs w:val="24"/>
         </w:rPr>
-        <w:t xml:space="preserve"> </w:t>
-      </w:r>
-      <w:r>
-        <w:rPr>
-          <w:rFonts w:asciiTheme="minorBidi" w:hAnsiTheme="minorBidi"/>
-          <w:sz w:val="24"/>
-          <w:szCs w:val="24"/>
-        </w:rPr>
-        <w:t>graph</w:t>
+        <w:t xml:space="preserve"> graph</w:t>
       </w:r>
       <w:r>
         <w:rPr>
@@ -9171,6 +9126,107 @@
     </w:p>
     <w:p>
       <w:pPr>
+        <w:bidi w:val="0"/>
+        <w:spacing w:line="240" w:lineRule="auto"/>
+        <w:rPr>
+          <w:rFonts w:asciiTheme="minorBidi" w:hAnsiTheme="minorBidi"/>
+          <w:sz w:val="24"/>
+          <w:szCs w:val="24"/>
+        </w:rPr>
+      </w:pPr>
+    </w:p>
+    <w:p>
+      <w:pPr>
+        <w:bidi w:val="0"/>
+        <w:spacing w:line="240" w:lineRule="auto"/>
+        <w:rPr>
+          <w:rFonts w:asciiTheme="minorBidi" w:hAnsiTheme="minorBidi"/>
+          <w:sz w:val="24"/>
+          <w:szCs w:val="24"/>
+        </w:rPr>
+      </w:pPr>
+    </w:p>
+    <w:p>
+      <w:pPr>
+        <w:pStyle w:val="a3"/>
+        <w:numPr>
+          <w:ilvl w:val="0"/>
+          <w:numId w:val="8"/>
+        </w:numPr>
+        <w:bidi w:val="0"/>
+        <w:spacing w:line="240" w:lineRule="auto"/>
+        <w:rPr>
+          <w:rFonts w:asciiTheme="minorBidi" w:hAnsiTheme="minorBidi"/>
+          <w:sz w:val="24"/>
+          <w:szCs w:val="24"/>
+        </w:rPr>
+      </w:pPr>
+      <w:bookmarkStart w:id="0" w:name="_GoBack"/>
+      <w:bookmarkEnd w:id="0"/>
+      <w:r>
+        <w:rPr>
+          <w:rFonts w:asciiTheme="minorBidi" w:hAnsiTheme="minorBidi"/>
+          <w:sz w:val="24"/>
+          <w:szCs w:val="24"/>
+        </w:rPr>
+        <w:t>Future work:</w:t>
+      </w:r>
+    </w:p>
+    <w:p>
+      <w:pPr>
+        <w:pStyle w:val="a3"/>
+        <w:bidi w:val="0"/>
+        <w:spacing w:line="240" w:lineRule="auto"/>
+        <w:rPr>
+          <w:rFonts w:asciiTheme="minorBidi" w:hAnsiTheme="minorBidi"/>
+          <w:sz w:val="24"/>
+          <w:szCs w:val="24"/>
+        </w:rPr>
+      </w:pPr>
+      <w:r>
+        <w:rPr>
+          <w:rFonts w:asciiTheme="minorBidi" w:hAnsiTheme="minorBidi"/>
+          <w:sz w:val="24"/>
+          <w:szCs w:val="24"/>
+        </w:rPr>
+        <w:t xml:space="preserve">Some of the </w:t>
+      </w:r>
+      <w:r>
+        <w:rPr>
+          <w:rFonts w:asciiTheme="minorBidi" w:hAnsiTheme="minorBidi"/>
+          <w:sz w:val="24"/>
+          <w:szCs w:val="24"/>
+        </w:rPr>
+        <w:t>impediments could be address in various ways. Since we haven't tried them, we could not guarantee they would work.</w:t>
+      </w:r>
+    </w:p>
+    <w:p>
+      <w:pPr>
+        <w:pStyle w:val="a3"/>
+        <w:numPr>
+          <w:ilvl w:val="0"/>
+          <w:numId w:val="12"/>
+        </w:numPr>
+        <w:bidi w:val="0"/>
+        <w:spacing w:line="240" w:lineRule="auto"/>
+        <w:rPr>
+          <w:rFonts w:asciiTheme="minorBidi" w:hAnsiTheme="minorBidi"/>
+          <w:sz w:val="24"/>
+          <w:szCs w:val="24"/>
+        </w:rPr>
+      </w:pPr>
+      <w:r>
+        <w:rPr>
+          <w:rFonts w:asciiTheme="minorBidi" w:hAnsiTheme="minorBidi"/>
+          <w:sz w:val="24"/>
+          <w:szCs w:val="24"/>
+          <w:lang w:val="en-GB"/>
+        </w:rPr>
+        <w:t xml:space="preserve">Process n-gram when n is greater than 3 – would require more resources, more processing and would take a longer time to run. </w:t>
+      </w:r>
+    </w:p>
+    <w:p>
+      <w:pPr>
         <w:pStyle w:val="a3"/>
         <w:bidi w:val="0"/>
         <w:spacing w:line="240" w:lineRule="auto"/>
@@ -9181,6 +9237,170 @@
           <w:szCs w:val="24"/>
         </w:rPr>
       </w:pPr>
+      <w:r>
+        <w:rPr>
+          <w:rFonts w:asciiTheme="minorBidi" w:hAnsiTheme="minorBidi"/>
+          <w:sz w:val="24"/>
+          <w:szCs w:val="24"/>
+        </w:rPr>
+        <w:t>It might put the phrases in the right context and find more info. However, it might miss the real issue and focus in the wrong words in the phrases.</w:t>
+      </w:r>
+    </w:p>
+    <w:p>
+      <w:pPr>
+        <w:pStyle w:val="a3"/>
+        <w:numPr>
+          <w:ilvl w:val="0"/>
+          <w:numId w:val="12"/>
+        </w:numPr>
+        <w:bidi w:val="0"/>
+        <w:spacing w:line="240" w:lineRule="auto"/>
+        <w:rPr>
+          <w:rFonts w:asciiTheme="minorBidi" w:hAnsiTheme="minorBidi"/>
+          <w:sz w:val="24"/>
+          <w:szCs w:val="24"/>
+        </w:rPr>
+      </w:pPr>
+      <w:r>
+        <w:rPr>
+          <w:rFonts w:asciiTheme="minorBidi" w:hAnsiTheme="minorBidi"/>
+          <w:sz w:val="24"/>
+          <w:szCs w:val="24"/>
+        </w:rPr>
+        <w:t xml:space="preserve">Have the reviews auto-correct before running our algorithm. Then we would not miss phrases as "game is </w:t>
+      </w:r>
+      <w:proofErr w:type="spellStart"/>
+      <w:r>
+        <w:rPr>
+          <w:rFonts w:asciiTheme="minorBidi" w:hAnsiTheme="minorBidi"/>
+          <w:sz w:val="24"/>
+          <w:szCs w:val="24"/>
+        </w:rPr>
+        <w:t>boringgg</w:t>
+      </w:r>
+      <w:proofErr w:type="spellEnd"/>
+      <w:r>
+        <w:rPr>
+          <w:rFonts w:asciiTheme="minorBidi" w:hAnsiTheme="minorBidi"/>
+          <w:sz w:val="24"/>
+          <w:szCs w:val="24"/>
+        </w:rPr>
+        <w:t xml:space="preserve">". </w:t>
+      </w:r>
+    </w:p>
+    <w:p>
+      <w:pPr>
+        <w:pStyle w:val="a3"/>
+        <w:numPr>
+          <w:ilvl w:val="0"/>
+          <w:numId w:val="12"/>
+        </w:numPr>
+        <w:bidi w:val="0"/>
+        <w:spacing w:line="240" w:lineRule="auto"/>
+        <w:rPr>
+          <w:rFonts w:asciiTheme="minorBidi" w:hAnsiTheme="minorBidi"/>
+          <w:sz w:val="24"/>
+          <w:szCs w:val="24"/>
+        </w:rPr>
+      </w:pPr>
+      <w:r>
+        <w:rPr>
+          <w:rFonts w:asciiTheme="minorBidi" w:hAnsiTheme="minorBidi"/>
+          <w:sz w:val="24"/>
+          <w:szCs w:val="24"/>
+        </w:rPr>
+        <w:t xml:space="preserve">Create a slang or popular phrases dictionary in order to detect sarcasm or </w:t>
+      </w:r>
+      <w:r>
+        <w:rPr>
+          <w:rFonts w:asciiTheme="minorBidi" w:hAnsiTheme="minorBidi"/>
+          <w:sz w:val="24"/>
+          <w:szCs w:val="24"/>
+          <w:lang w:val="en-GB"/>
+        </w:rPr>
+        <w:t>multiword expression.</w:t>
+      </w:r>
+    </w:p>
+    <w:p>
+      <w:pPr>
+        <w:bidi w:val="0"/>
+        <w:spacing w:line="240" w:lineRule="auto"/>
+        <w:rPr>
+          <w:rFonts w:asciiTheme="minorBidi" w:hAnsiTheme="minorBidi"/>
+          <w:sz w:val="24"/>
+          <w:szCs w:val="24"/>
+        </w:rPr>
+      </w:pPr>
+    </w:p>
+    <w:p>
+      <w:pPr>
+        <w:bidi w:val="0"/>
+        <w:spacing w:line="240" w:lineRule="auto"/>
+        <w:rPr>
+          <w:rFonts w:asciiTheme="minorBidi" w:hAnsiTheme="minorBidi"/>
+          <w:b/>
+          <w:bCs/>
+          <w:sz w:val="24"/>
+          <w:szCs w:val="24"/>
+          <w:u w:val="single"/>
+        </w:rPr>
+      </w:pPr>
+      <w:r>
+        <w:rPr>
+          <w:rFonts w:asciiTheme="minorBidi" w:hAnsiTheme="minorBidi"/>
+          <w:b/>
+          <w:bCs/>
+          <w:sz w:val="24"/>
+          <w:szCs w:val="24"/>
+        </w:rPr>
+        <w:br w:type="column"/>
+      </w:r>
+      <w:r>
+        <w:rPr>
+          <w:rFonts w:asciiTheme="minorBidi" w:hAnsiTheme="minorBidi"/>
+          <w:b/>
+          <w:bCs/>
+          <w:sz w:val="24"/>
+          <w:szCs w:val="24"/>
+          <w:u w:val="single"/>
+        </w:rPr>
+        <w:lastRenderedPageBreak/>
+        <w:t>Conclusions:</w:t>
+      </w:r>
+    </w:p>
+    <w:p>
+      <w:pPr>
+        <w:bidi w:val="0"/>
+        <w:spacing w:line="240" w:lineRule="auto"/>
+        <w:rPr>
+          <w:rFonts w:asciiTheme="minorBidi" w:hAnsiTheme="minorBidi"/>
+          <w:sz w:val="24"/>
+          <w:szCs w:val="24"/>
+        </w:rPr>
+      </w:pPr>
+    </w:p>
+    <w:p>
+      <w:pPr>
+        <w:bidi w:val="0"/>
+        <w:spacing w:line="240" w:lineRule="auto"/>
+        <w:rPr>
+          <w:rFonts w:asciiTheme="minorBidi" w:hAnsiTheme="minorBidi"/>
+          <w:sz w:val="24"/>
+          <w:szCs w:val="24"/>
+        </w:rPr>
+      </w:pPr>
+    </w:p>
+    <w:p>
+      <w:pPr>
+        <w:pStyle w:val="a3"/>
+        <w:bidi w:val="0"/>
+        <w:spacing w:line="240" w:lineRule="auto"/>
+        <w:rPr>
+          <w:rFonts w:asciiTheme="minorBidi" w:hAnsiTheme="minorBidi"/>
+          <w:sz w:val="24"/>
+          <w:szCs w:val="24"/>
+        </w:rPr>
+      </w:pPr>
     </w:p>
     <w:p>
       <w:pPr>
@@ -9233,8 +9453,19 @@
           <w:szCs w:val="24"/>
         </w:rPr>
       </w:pPr>
-      <w:bookmarkStart w:id="0" w:name="_GoBack"/>
-      <w:bookmarkEnd w:id="0"/>
+    </w:p>
+    <w:p>
+      <w:pPr>
+        <w:pStyle w:val="a3"/>
+        <w:bidi w:val="0"/>
+        <w:spacing w:line="240" w:lineRule="auto"/>
+        <w:ind w:left="1080"/>
+        <w:rPr>
+          <w:rFonts w:asciiTheme="minorBidi" w:hAnsiTheme="minorBidi"/>
+          <w:sz w:val="24"/>
+          <w:szCs w:val="24"/>
+        </w:rPr>
+      </w:pPr>
       <w:r>
         <w:rPr>
           <w:rFonts w:asciiTheme="minorBidi" w:hAnsiTheme="minorBidi"/>
@@ -9257,7 +9488,7 @@
 </file>
 
 <file path=word/numbering.xml><?xml version="1.0" encoding="utf-8"?>
-<w:numbering xmlns:wpc="http://schemas.microsoft.com/office/word/2010/wordprocessingCanvas" xmlns:cx="http://schemas.microsoft.com/office/drawing/2014/chartex" xmlns:mc="http://schemas.openxmlformats.org/markup-compatibility/2006" xmlns:o="urn:schemas-microsoft-com:office:office" xmlns:r="http://schemas.openxmlformats.org/officeDocument/2006/relationships" xmlns:m="http://schemas.openxmlformats.org/officeDocument/2006/math" xmlns:v="urn:schemas-microsoft-com:vml" xmlns:wp14="http://schemas.microsoft.com/office/word/2010/wordprocessingDrawing" xmlns:wp="http://schemas.openxmlformats.org/drawingml/2006/wordprocessingDrawing" xmlns:w10="urn:schemas-microsoft-com:office:word" xmlns:w="http://schemas.openxmlformats.org/wordprocessingml/2006/main" xmlns:w14="http://schemas.microsoft.com/office/word/2010/wordml" xmlns:w15="http://schemas.microsoft.com/office/word/2012/wordml" xmlns:w16se="http://schemas.microsoft.com/office/word/2015/wordml/symex" xmlns:wpg="http://schemas.microsoft.com/office/word/2010/wordprocessingGroup" xmlns:wpi="http://schemas.microsoft.com/office/word/2010/wordprocessingInk" xmlns:wne="http://schemas.microsoft.com/office/word/2006/wordml" xmlns:wps="http://schemas.microsoft.com/office/word/2010/wordprocessingShape" mc:Ignorable="w14 w15 w16se wp14">
+<w:numbering xmlns:wpc="http://schemas.microsoft.com/office/word/2010/wordprocessingCanvas" xmlns:cx="http://schemas.microsoft.com/office/drawing/2014/chartex" xmlns:cx1="http://schemas.microsoft.com/office/drawing/2015/9/8/chartex" xmlns:cx2="http://schemas.microsoft.com/office/drawing/2015/10/21/chartex" xmlns:cx3="http://schemas.microsoft.com/office/drawing/2016/5/9/chartex" xmlns:cx4="http://schemas.microsoft.com/office/drawing/2016/5/10/chartex" xmlns:cx5="http://schemas.microsoft.com/office/drawing/2016/5/11/chartex" xmlns:cx6="http://schemas.microsoft.com/office/drawing/2016/5/12/chartex" xmlns:cx7="http://schemas.microsoft.com/office/drawing/2016/5/13/chartex" xmlns:cx8="http://schemas.microsoft.com/office/drawing/2016/5/14/chartex" xmlns:mc="http://schemas.openxmlformats.org/markup-compatibility/2006" xmlns:aink="http://schemas.microsoft.com/office/drawing/2016/ink" xmlns:am3d="http://schemas.microsoft.com/office/drawing/2017/model3d" xmlns:o="urn:schemas-microsoft-com:office:office" xmlns:r="http://schemas.openxmlformats.org/officeDocument/2006/relationships" xmlns:m="http://schemas.openxmlformats.org/officeDocument/2006/math" xmlns:v="urn:schemas-microsoft-com:vml" xmlns:wp14="http://schemas.microsoft.com/office/word/2010/wordprocessingDrawing" xmlns:wp="http://schemas.openxmlformats.org/drawingml/2006/wordprocessingDrawing" xmlns:w10="urn:schemas-microsoft-com:office:word" xmlns:w="http://schemas.openxmlformats.org/wordprocessingml/2006/main" xmlns:w14="http://schemas.microsoft.com/office/word/2010/wordml" xmlns:w15="http://schemas.microsoft.com/office/word/2012/wordml" xmlns:w16cid="http://schemas.microsoft.com/office/word/2016/wordml/cid" xmlns:w16se="http://schemas.microsoft.com/office/word/2015/wordml/symex" xmlns:wpg="http://schemas.microsoft.com/office/word/2010/wordprocessingGroup" xmlns:wpi="http://schemas.microsoft.com/office/word/2010/wordprocessingInk" xmlns:wne="http://schemas.microsoft.com/office/word/2006/wordml" xmlns:wps="http://schemas.microsoft.com/office/word/2010/wordprocessingShape" mc:Ignorable="w14 w15 w16se w16cid wp14">
   <w:abstractNum w:abstractNumId="0" w15:restartNumberingAfterBreak="0">
     <w:nsid w:val="016D595A"/>
     <w:multiLevelType w:val="hybridMultilevel"/>
@@ -9840,16 +10071,16 @@
     </w:lvl>
   </w:abstractNum>
   <w:abstractNum w:abstractNumId="6" w15:restartNumberingAfterBreak="0">
-    <w:nsid w:val="342417A2"/>
+    <w:nsid w:val="31CC0DBE"/>
     <w:multiLevelType w:val="hybridMultilevel"/>
-    <w:tmpl w:val="9F62F8A0"/>
-    <w:lvl w:ilvl="0" w:tplc="0409000F">
+    <w:tmpl w:val="BD0C08DA"/>
+    <w:lvl w:ilvl="0" w:tplc="3586B8FA">
       <w:start w:val="1"/>
       <w:numFmt w:val="decimal"/>
       <w:lvlText w:val="%1."/>
       <w:lvlJc w:val="left"/>
       <w:pPr>
-        <w:ind w:left="720" w:hanging="360"/>
+        <w:ind w:left="1080" w:hanging="360"/>
       </w:pPr>
       <w:rPr>
         <w:rFonts w:hint="default"/>
@@ -9861,7 +10092,7 @@
       <w:lvlText w:val="%2."/>
       <w:lvlJc w:val="left"/>
       <w:pPr>
-        <w:ind w:left="1440" w:hanging="360"/>
+        <w:ind w:left="1800" w:hanging="360"/>
       </w:pPr>
     </w:lvl>
     <w:lvl w:ilvl="2" w:tplc="0409001B" w:tentative="1">
@@ -9870,7 +10101,7 @@
       <w:lvlText w:val="%3."/>
       <w:lvlJc w:val="right"/>
       <w:pPr>
-        <w:ind w:left="2160" w:hanging="180"/>
+        <w:ind w:left="2520" w:hanging="180"/>
       </w:pPr>
     </w:lvl>
     <w:lvl w:ilvl="3" w:tplc="0409000F" w:tentative="1">
@@ -9879,7 +10110,7 @@
       <w:lvlText w:val="%4."/>
       <w:lvlJc w:val="left"/>
       <w:pPr>
-        <w:ind w:left="2880" w:hanging="360"/>
+        <w:ind w:left="3240" w:hanging="360"/>
       </w:pPr>
     </w:lvl>
     <w:lvl w:ilvl="4" w:tplc="04090019" w:tentative="1">
@@ -9888,7 +10119,7 @@
       <w:lvlText w:val="%5."/>
       <w:lvlJc w:val="left"/>
       <w:pPr>
-        <w:ind w:left="3600" w:hanging="360"/>
+        <w:ind w:left="3960" w:hanging="360"/>
       </w:pPr>
     </w:lvl>
     <w:lvl w:ilvl="5" w:tplc="0409001B" w:tentative="1">
@@ -9897,7 +10128,7 @@
       <w:lvlText w:val="%6."/>
       <w:lvlJc w:val="right"/>
       <w:pPr>
-        <w:ind w:left="4320" w:hanging="180"/>
+        <w:ind w:left="4680" w:hanging="180"/>
       </w:pPr>
     </w:lvl>
     <w:lvl w:ilvl="6" w:tplc="0409000F" w:tentative="1">
@@ -9906,7 +10137,7 @@
       <w:lvlText w:val="%7."/>
       <w:lvlJc w:val="left"/>
       <w:pPr>
-        <w:ind w:left="5040" w:hanging="360"/>
+        <w:ind w:left="5400" w:hanging="360"/>
       </w:pPr>
     </w:lvl>
     <w:lvl w:ilvl="7" w:tplc="04090019" w:tentative="1">
@@ -9915,7 +10146,7 @@
       <w:lvlText w:val="%8."/>
       <w:lvlJc w:val="left"/>
       <w:pPr>
-        <w:ind w:left="5760" w:hanging="360"/>
+        <w:ind w:left="6120" w:hanging="360"/>
       </w:pPr>
     </w:lvl>
     <w:lvl w:ilvl="8" w:tplc="0409001B" w:tentative="1">
@@ -9924,11 +10155,100 @@
       <w:lvlText w:val="%9."/>
       <w:lvlJc w:val="right"/>
       <w:pPr>
-        <w:ind w:left="6480" w:hanging="180"/>
+        <w:ind w:left="6840" w:hanging="180"/>
       </w:pPr>
     </w:lvl>
   </w:abstractNum>
   <w:abstractNum w:abstractNumId="7" w15:restartNumberingAfterBreak="0">
+    <w:nsid w:val="342417A2"/>
+    <w:multiLevelType w:val="hybridMultilevel"/>
+    <w:tmpl w:val="9F62F8A0"/>
+    <w:lvl w:ilvl="0" w:tplc="0409000F">
+      <w:start w:val="1"/>
+      <w:numFmt w:val="decimal"/>
+      <w:lvlText w:val="%1."/>
+      <w:lvlJc w:val="left"/>
+      <w:pPr>
+        <w:ind w:left="720" w:hanging="360"/>
+      </w:pPr>
+      <w:rPr>
+        <w:rFonts w:hint="default"/>
+      </w:rPr>
+    </w:lvl>
+    <w:lvl w:ilvl="1" w:tplc="04090019" w:tentative="1">
+      <w:start w:val="1"/>
+      <w:numFmt w:val="lowerLetter"/>
+      <w:lvlText w:val="%2."/>
+      <w:lvlJc w:val="left"/>
+      <w:pPr>
+        <w:ind w:left="1440" w:hanging="360"/>
+      </w:pPr>
+    </w:lvl>
+    <w:lvl w:ilvl="2" w:tplc="0409001B" w:tentative="1">
+      <w:start w:val="1"/>
+      <w:numFmt w:val="lowerRoman"/>
+      <w:lvlText w:val="%3."/>
+      <w:lvlJc w:val="right"/>
+      <w:pPr>
+        <w:ind w:left="2160" w:hanging="180"/>
+      </w:pPr>
+    </w:lvl>
+    <w:lvl w:ilvl="3" w:tplc="0409000F" w:tentative="1">
+      <w:start w:val="1"/>
+      <w:numFmt w:val="decimal"/>
+      <w:lvlText w:val="%4."/>
+      <w:lvlJc w:val="left"/>
+      <w:pPr>
+        <w:ind w:left="2880" w:hanging="360"/>
+      </w:pPr>
+    </w:lvl>
+    <w:lvl w:ilvl="4" w:tplc="04090019" w:tentative="1">
+      <w:start w:val="1"/>
+      <w:numFmt w:val="lowerLetter"/>
+      <w:lvlText w:val="%5."/>
+      <w:lvlJc w:val="left"/>
+      <w:pPr>
+        <w:ind w:left="3600" w:hanging="360"/>
+      </w:pPr>
+    </w:lvl>
+    <w:lvl w:ilvl="5" w:tplc="0409001B" w:tentative="1">
+      <w:start w:val="1"/>
+      <w:numFmt w:val="lowerRoman"/>
+      <w:lvlText w:val="%6."/>
+      <w:lvlJc w:val="right"/>
+      <w:pPr>
+        <w:ind w:left="4320" w:hanging="180"/>
+      </w:pPr>
+    </w:lvl>
+    <w:lvl w:ilvl="6" w:tplc="0409000F" w:tentative="1">
+      <w:start w:val="1"/>
+      <w:numFmt w:val="decimal"/>
+      <w:lvlText w:val="%7."/>
+      <w:lvlJc w:val="left"/>
+      <w:pPr>
+        <w:ind w:left="5040" w:hanging="360"/>
+      </w:pPr>
+    </w:lvl>
+    <w:lvl w:ilvl="7" w:tplc="04090019" w:tentative="1">
+      <w:start w:val="1"/>
+      <w:numFmt w:val="lowerLetter"/>
+      <w:lvlText w:val="%8."/>
+      <w:lvlJc w:val="left"/>
+      <w:pPr>
+        <w:ind w:left="5760" w:hanging="360"/>
+      </w:pPr>
+    </w:lvl>
+    <w:lvl w:ilvl="8" w:tplc="0409001B" w:tentative="1">
+      <w:start w:val="1"/>
+      <w:numFmt w:val="lowerRoman"/>
+      <w:lvlText w:val="%9."/>
+      <w:lvlJc w:val="right"/>
+      <w:pPr>
+        <w:ind w:left="6480" w:hanging="180"/>
+      </w:pPr>
+    </w:lvl>
+  </w:abstractNum>
+  <w:abstractNum w:abstractNumId="8" w15:restartNumberingAfterBreak="0">
     <w:nsid w:val="3634190E"/>
     <w:multiLevelType w:val="hybridMultilevel"/>
     <w:tmpl w:val="8AF6A966"/>
@@ -9944,7 +10264,7 @@
         <w:rFonts w:ascii="Symbol" w:eastAsiaTheme="minorHAnsi" w:hAnsi="Symbol" w:cstheme="minorBidi" w:hint="default"/>
       </w:rPr>
     </w:lvl>
-    <w:lvl w:ilvl="1" w:tplc="04090003" w:tentative="1">
+    <w:lvl w:ilvl="1" w:tplc="04090003">
       <w:start w:val="1"/>
       <w:numFmt w:val="bullet"/>
       <w:lvlText w:val="o"/>
@@ -10041,20 +10361,20 @@
       </w:rPr>
     </w:lvl>
   </w:abstractNum>
-  <w:abstractNum w:abstractNumId="8" w15:restartNumberingAfterBreak="0">
+  <w:abstractNum w:abstractNumId="9" w15:restartNumberingAfterBreak="0">
     <w:nsid w:val="449B23CB"/>
     <w:multiLevelType w:val="hybridMultilevel"/>
-    <w:tmpl w:val="A2145062"/>
-    <w:lvl w:ilvl="0" w:tplc="92FA213E">
+    <w:tmpl w:val="B8DA1908"/>
+    <w:lvl w:ilvl="0" w:tplc="CF6273A8">
       <w:start w:val="1"/>
-      <w:numFmt w:val="bullet"/>
-      <w:lvlText w:val=""/>
+      <w:numFmt w:val="decimal"/>
+      <w:lvlText w:val="%1."/>
       <w:lvlJc w:val="left"/>
       <w:pPr>
         <w:ind w:left="720" w:hanging="360"/>
       </w:pPr>
       <w:rPr>
-        <w:rFonts w:ascii="Symbol" w:eastAsiaTheme="minorHAnsi" w:hAnsi="Symbol" w:cstheme="minorBidi" w:hint="default"/>
+        <w:rFonts w:asciiTheme="minorBidi" w:eastAsiaTheme="minorHAnsi" w:hAnsiTheme="minorBidi" w:cstheme="minorBidi"/>
       </w:rPr>
     </w:lvl>
     <w:lvl w:ilvl="1" w:tplc="04090003" w:tentative="1">
@@ -10154,7 +10474,7 @@
       </w:rPr>
     </w:lvl>
   </w:abstractNum>
-  <w:abstractNum w:abstractNumId="9" w15:restartNumberingAfterBreak="0">
+  <w:abstractNum w:abstractNumId="10" w15:restartNumberingAfterBreak="0">
     <w:nsid w:val="649A3EB9"/>
     <w:multiLevelType w:val="hybridMultilevel"/>
     <w:tmpl w:val="B4DC0DC2"/>
@@ -10243,7 +10563,7 @@
       </w:pPr>
     </w:lvl>
   </w:abstractNum>
-  <w:abstractNum w:abstractNumId="10" w15:restartNumberingAfterBreak="0">
+  <w:abstractNum w:abstractNumId="11" w15:restartNumberingAfterBreak="0">
     <w:nsid w:val="79464FB8"/>
     <w:multiLevelType w:val="hybridMultilevel"/>
     <w:tmpl w:val="7280309C"/>
@@ -10333,16 +10653,16 @@
     </w:lvl>
   </w:abstractNum>
   <w:num w:numId="1">
-    <w:abstractNumId w:val="10"/>
+    <w:abstractNumId w:val="11"/>
   </w:num>
   <w:num w:numId="2">
+    <w:abstractNumId w:val="9"/>
+  </w:num>
+  <w:num w:numId="3">
     <w:abstractNumId w:val="8"/>
   </w:num>
-  <w:num w:numId="3">
+  <w:num w:numId="4">
     <w:abstractNumId w:val="7"/>
-  </w:num>
-  <w:num w:numId="4">
-    <w:abstractNumId w:val="6"/>
   </w:num>
   <w:num w:numId="5">
     <w:abstractNumId w:val="2"/>
@@ -10360,16 +10680,19 @@
     <w:abstractNumId w:val="3"/>
   </w:num>
   <w:num w:numId="10">
-    <w:abstractNumId w:val="9"/>
+    <w:abstractNumId w:val="10"/>
   </w:num>
   <w:num w:numId="11">
     <w:abstractNumId w:val="1"/>
+  </w:num>
+  <w:num w:numId="12">
+    <w:abstractNumId w:val="6"/>
   </w:num>
 </w:numbering>
 </file>
 
 <file path=word/styles.xml><?xml version="1.0" encoding="utf-8"?>
-<w:styles xmlns:mc="http://schemas.openxmlformats.org/markup-compatibility/2006" xmlns:r="http://schemas.openxmlformats.org/officeDocument/2006/relationships" xmlns:w="http://schemas.openxmlformats.org/wordprocessingml/2006/main" xmlns:w14="http://schemas.microsoft.com/office/word/2010/wordml" xmlns:w15="http://schemas.microsoft.com/office/word/2012/wordml" xmlns:w16se="http://schemas.microsoft.com/office/word/2015/wordml/symex" mc:Ignorable="w14 w15 w16se">
+<w:styles xmlns:mc="http://schemas.openxmlformats.org/markup-compatibility/2006" xmlns:r="http://schemas.openxmlformats.org/officeDocument/2006/relationships" xmlns:w="http://schemas.openxmlformats.org/wordprocessingml/2006/main" xmlns:w14="http://schemas.microsoft.com/office/word/2010/wordml" xmlns:w15="http://schemas.microsoft.com/office/word/2012/wordml" xmlns:w16cid="http://schemas.microsoft.com/office/word/2016/wordml/cid" xmlns:w16se="http://schemas.microsoft.com/office/word/2015/wordml/symex" mc:Ignorable="w14 w15 w16se w16cid">
   <w:docDefaults>
     <w:rPrDefault>
       <w:rPr>
@@ -10385,7 +10708,7 @@
       </w:pPr>
     </w:pPrDefault>
   </w:docDefaults>
-  <w:latentStyles w:defLockedState="0" w:defUIPriority="99" w:defSemiHidden="0" w:defUnhideWhenUsed="0" w:defQFormat="0" w:count="371">
+  <w:latentStyles w:defLockedState="0" w:defUIPriority="99" w:defSemiHidden="0" w:defUnhideWhenUsed="0" w:defQFormat="0" w:count="375">
     <w:lsdException w:name="Normal" w:uiPriority="0" w:qFormat="1"/>
     <w:lsdException w:name="heading 1" w:uiPriority="9" w:qFormat="1"/>
     <w:lsdException w:name="heading 2" w:semiHidden="1" w:uiPriority="9" w:unhideWhenUsed="1" w:qFormat="1"/>
@@ -10491,7 +10814,6 @@
     <w:lsdException w:name="HTML Sample" w:semiHidden="1" w:unhideWhenUsed="1"/>
     <w:lsdException w:name="HTML Typewriter" w:semiHidden="1" w:unhideWhenUsed="1"/>
     <w:lsdException w:name="HTML Variable" w:semiHidden="1" w:unhideWhenUsed="1"/>
-    <w:lsdException w:name="Normal Table" w:semiHidden="1" w:unhideWhenUsed="1"/>
     <w:lsdException w:name="annotation subject" w:semiHidden="1" w:unhideWhenUsed="1"/>
     <w:lsdException w:name="No List" w:semiHidden="1" w:unhideWhenUsed="1"/>
     <w:lsdException w:name="Outline List 1" w:semiHidden="1" w:unhideWhenUsed="1"/>
@@ -10535,10 +10857,8 @@
     <w:lsdException w:name="Table Elegant" w:semiHidden="1" w:unhideWhenUsed="1"/>
     <w:lsdException w:name="Table Professional" w:semiHidden="1" w:unhideWhenUsed="1"/>
     <w:lsdException w:name="Table Subtle 1" w:semiHidden="1" w:unhideWhenUsed="1"/>
-    <w:lsdException w:name="Table Subtle 2" w:semiHidden="1" w:unhideWhenUsed="1"/>
     <w:lsdException w:name="Table Web 1" w:semiHidden="1" w:unhideWhenUsed="1"/>
     <w:lsdException w:name="Table Web 2" w:semiHidden="1" w:unhideWhenUsed="1"/>
-    <w:lsdException w:name="Table Web 3" w:semiHidden="1" w:unhideWhenUsed="1"/>
     <w:lsdException w:name="Balloon Text" w:semiHidden="1" w:unhideWhenUsed="1"/>
     <w:lsdException w:name="Table Grid" w:uiPriority="39"/>
     <w:lsdException w:name="Table Theme" w:semiHidden="1" w:unhideWhenUsed="1"/>
@@ -10757,6 +11077,10 @@
     <w:lsdException w:name="List Table 5 Dark Accent 6" w:uiPriority="50"/>
     <w:lsdException w:name="List Table 6 Colorful Accent 6" w:uiPriority="51"/>
     <w:lsdException w:name="List Table 7 Colorful Accent 6" w:uiPriority="52"/>
+    <w:lsdException w:name="Mention" w:semiHidden="1" w:unhideWhenUsed="1"/>
+    <w:lsdException w:name="Smart Hyperlink" w:semiHidden="1" w:unhideWhenUsed="1"/>
+    <w:lsdException w:name="Hashtag" w:semiHidden="1" w:unhideWhenUsed="1"/>
+    <w:lsdException w:name="Unresolved Mention" w:semiHidden="1" w:unhideWhenUsed="1"/>
   </w:latentStyles>
   <w:style w:type="paragraph" w:default="1" w:styleId="a">
     <w:name w:val="Normal"/>
@@ -10861,8 +11185,8 @@
       <w:u w:val="single"/>
     </w:rPr>
   </w:style>
-  <w:style w:type="character" w:customStyle="1" w:styleId="UnresolvedMention">
-    <w:name w:val="Unresolved Mention"/>
+  <w:style w:type="character" w:customStyle="1" w:styleId="1">
+    <w:name w:val="אזכור לא מזוהה1"/>
     <w:basedOn w:val="a0"/>
     <w:uiPriority w:val="99"/>
     <w:semiHidden/>

</xml_diff>